<commit_message>
work in progress, creating controllers for the project
</commit_message>
<xml_diff>
--- a/ProjectDocuments/FINAL PROJECT DOCUMENTATION.docx
+++ b/ProjectDocuments/FINAL PROJECT DOCUMENTATION.docx
@@ -197,7 +197,7 @@
         <w:rPr>
           <w:rFonts w:ascii="Arial Black" w:hAnsi="Arial Black"/>
         </w:rPr>
-        <w:t>Tag:</w:t>
+        <w:t>Admin:</w:t>
       </w:r>
       <w:r>
         <w:rPr>
@@ -206,26 +206,6 @@
         <w:t xml:space="preserve"> </w:t>
       </w:r>
       <w:r>
-        <w:t>Takes the input from admin only via Admin panel</w:t>
-      </w:r>
-    </w:p>
-    <w:p>
-      <w:pPr>
-        <w:spacing w:line="480" w:lineRule="auto"/>
-      </w:pPr>
-      <w:r>
-        <w:rPr>
-          <w:rFonts w:ascii="Arial Black" w:hAnsi="Arial Black"/>
-        </w:rPr>
-        <w:t>Admin:</w:t>
-      </w:r>
-      <w:r>
-        <w:rPr>
-          <w:rFonts w:ascii="Arial Black" w:hAnsi="Arial Black"/>
-        </w:rPr>
-        <w:t xml:space="preserve"> </w:t>
-      </w:r>
-      <w:r>
         <w:t>Accessed by admin based on authentication</w:t>
       </w:r>
       <w:r>
@@ -238,67 +218,68 @@
     <w:p>
       <w:pPr>
         <w:spacing w:line="480" w:lineRule="auto"/>
-      </w:pPr>
-      <w:r>
-        <w:rPr>
-          <w:rFonts w:ascii="Arial Black" w:hAnsi="Arial Black"/>
-        </w:rPr>
-        <w:t>Archive:</w:t>
-      </w:r>
-      <w:r>
-        <w:rPr>
-          <w:rFonts w:ascii="Arial Black" w:hAnsi="Arial Black"/>
-        </w:rPr>
-        <w:t xml:space="preserve"> </w:t>
-      </w:r>
-      <w:r>
-        <w:t>Based on the date, it will add all the posts to it.</w:t>
-      </w:r>
-    </w:p>
-    <w:p>
-      <w:pPr>
-        <w:spacing w:line="480" w:lineRule="auto"/>
-      </w:pPr>
-    </w:p>
-    <w:p>
-      <w:pPr>
-        <w:spacing w:line="480" w:lineRule="auto"/>
-        <w:rPr>
-          <w:rFonts w:ascii="Arial Black" w:hAnsi="Arial Black"/>
-          <w:b/>
-          <w:u w:val="single"/>
-        </w:rPr>
-      </w:pPr>
-      <w:r>
-        <w:rPr>
-          <w:rFonts w:ascii="Arial Black" w:hAnsi="Arial Black"/>
-          <w:b/>
-          <w:u w:val="single"/>
-        </w:rPr>
+        <w:rPr>
+          <w:rFonts w:ascii="Arial Black" w:hAnsi="Arial Black"/>
+          <w:b/>
+          <w:u w:val="single"/>
+        </w:rPr>
+      </w:pPr>
+      <w:r>
+        <w:rPr>
+          <w:rFonts w:ascii="Arial Black" w:hAnsi="Arial Black"/>
+          <w:b/>
+          <w:u w:val="single"/>
+        </w:rPr>
+        <w:t>Life Cycle Model:</w:t>
+      </w:r>
+    </w:p>
+    <w:p>
+      <w:pPr>
+        <w:spacing w:line="480" w:lineRule="auto"/>
+      </w:pPr>
+      <w:r>
+        <w:t xml:space="preserve">I am using </w:t>
+      </w:r>
+      <w:r>
+        <w:t>agile</w:t>
+      </w:r>
+      <w:r>
+        <w:t xml:space="preserve"> life cycle model.</w:t>
+      </w:r>
+      <w:r>
+        <w:t xml:space="preserve"> Where I have used git hub </w:t>
+      </w:r>
+      <w:r>
+        <w:t xml:space="preserve">repository </w:t>
+      </w:r>
+      <w:r>
+        <w:t xml:space="preserve">for </w:t>
+      </w:r>
+      <w:r>
+        <w:t xml:space="preserve">the </w:t>
+      </w:r>
+      <w:r>
+        <w:t>version control</w:t>
+      </w:r>
+      <w:r>
+        <w:t xml:space="preserve"> which allowed me to update my project from time to time.</w:t>
+      </w:r>
+    </w:p>
+    <w:p>
+      <w:pPr>
+        <w:spacing w:line="480" w:lineRule="auto"/>
+      </w:pPr>
+    </w:p>
+    <w:p>
+      <w:pPr>
+        <w:spacing w:line="480" w:lineRule="auto"/>
+      </w:pPr>
+      <w:r>
         <w:lastRenderedPageBreak/>
-        <w:t>Life Cycle Model:</w:t>
-      </w:r>
-    </w:p>
-    <w:p>
-      <w:pPr>
-        <w:spacing w:line="480" w:lineRule="auto"/>
-      </w:pPr>
-      <w:r>
-        <w:t xml:space="preserve">I am using </w:t>
-      </w:r>
-      <w:proofErr w:type="gramStart"/>
-      <w:r>
-        <w:t>A</w:t>
+        <w:t>Agile document</w:t>
       </w:r>
       <w:bookmarkStart w:id="0" w:name="_GoBack"/>
       <w:bookmarkEnd w:id="0"/>
-      <w:r>
-        <w:t>gile</w:t>
-      </w:r>
-      <w:proofErr w:type="gramEnd"/>
-      <w:r>
-        <w:t xml:space="preserve"> life cycle model.</w:t>
-      </w:r>
     </w:p>
     <w:sectPr>
       <w:pgSz w:w="12240" w:h="15840"/>

</xml_diff>

<commit_message>
This is my final project
</commit_message>
<xml_diff>
--- a/ProjectDocuments/FINAL PROJECT DOCUMENTATION.docx
+++ b/ProjectDocuments/FINAL PROJECT DOCUMENTATION.docx
@@ -2,218 +2,462 @@
 <file path=word/document.xml><?xml version="1.0" encoding="utf-8"?>
 <w:document xmlns:wpc="http://schemas.microsoft.com/office/word/2010/wordprocessingCanvas" xmlns:mc="http://schemas.openxmlformats.org/markup-compatibility/2006" xmlns:o="urn:schemas-microsoft-com:office:office" xmlns:r="http://schemas.openxmlformats.org/officeDocument/2006/relationships" xmlns:m="http://schemas.openxmlformats.org/officeDocument/2006/math" xmlns:v="urn:schemas-microsoft-com:vml" xmlns:wp14="http://schemas.microsoft.com/office/word/2010/wordprocessingDrawing" xmlns:wp="http://schemas.openxmlformats.org/drawingml/2006/wordprocessingDrawing" xmlns:w10="urn:schemas-microsoft-com:office:word" xmlns:w="http://schemas.openxmlformats.org/wordprocessingml/2006/main" xmlns:w14="http://schemas.microsoft.com/office/word/2010/wordml" xmlns:w15="http://schemas.microsoft.com/office/word/2012/wordml" xmlns:wpg="http://schemas.microsoft.com/office/word/2010/wordprocessingGroup" xmlns:wpi="http://schemas.microsoft.com/office/word/2010/wordprocessingInk" xmlns:wne="http://schemas.microsoft.com/office/word/2006/wordml" xmlns:wps="http://schemas.microsoft.com/office/word/2010/wordprocessingShape" mc:Ignorable="w14 w15 wp14">
   <w:body>
+    <w:tbl>
+      <w:tblPr>
+        <w:tblStyle w:val="TableGrid"/>
+        <w:tblW w:w="0" w:type="auto"/>
+        <w:tblLook w:val="04A0" w:firstRow="1" w:lastRow="0" w:firstColumn="1" w:lastColumn="0" w:noHBand="0" w:noVBand="1"/>
+      </w:tblPr>
+      <w:tblGrid>
+        <w:gridCol w:w="2972"/>
+        <w:gridCol w:w="6378"/>
+      </w:tblGrid>
+      <w:tr>
+        <w:tc>
+          <w:tcPr>
+            <w:tcW w:w="2972" w:type="dxa"/>
+          </w:tcPr>
+          <w:p>
+            <w:pPr>
+              <w:spacing w:line="480" w:lineRule="auto"/>
+              <w:rPr>
+                <w:rFonts w:ascii="Arial Black" w:hAnsi="Arial Black"/>
+                <w:b/>
+                <w:sz w:val="24"/>
+                <w:szCs w:val="24"/>
+              </w:rPr>
+            </w:pPr>
+            <w:r>
+              <w:rPr>
+                <w:rFonts w:ascii="Arial Black" w:hAnsi="Arial Black"/>
+                <w:b/>
+                <w:sz w:val="24"/>
+                <w:szCs w:val="24"/>
+              </w:rPr>
+              <w:t>Project Name</w:t>
+            </w:r>
+          </w:p>
+        </w:tc>
+        <w:tc>
+          <w:tcPr>
+            <w:tcW w:w="6378" w:type="dxa"/>
+          </w:tcPr>
+          <w:p>
+            <w:pPr>
+              <w:spacing w:line="480" w:lineRule="auto"/>
+              <w:rPr>
+                <w:rFonts w:ascii="Arial" w:hAnsi="Arial" w:cs="Arial"/>
+                <w:sz w:val="24"/>
+                <w:szCs w:val="24"/>
+              </w:rPr>
+            </w:pPr>
+            <w:r>
+              <w:rPr>
+                <w:rFonts w:ascii="Arial" w:hAnsi="Arial" w:cs="Arial"/>
+                <w:sz w:val="24"/>
+                <w:szCs w:val="24"/>
+              </w:rPr>
+              <w:t>Blog</w:t>
+            </w:r>
+          </w:p>
+        </w:tc>
+      </w:tr>
+      <w:tr>
+        <w:tc>
+          <w:tcPr>
+            <w:tcW w:w="2972" w:type="dxa"/>
+          </w:tcPr>
+          <w:p>
+            <w:pPr>
+              <w:spacing w:line="480" w:lineRule="auto"/>
+              <w:rPr>
+                <w:rFonts w:ascii="Arial Black" w:hAnsi="Arial Black"/>
+                <w:b/>
+                <w:sz w:val="24"/>
+                <w:szCs w:val="24"/>
+              </w:rPr>
+            </w:pPr>
+            <w:r>
+              <w:rPr>
+                <w:rFonts w:ascii="Arial Black" w:hAnsi="Arial Black"/>
+                <w:b/>
+                <w:sz w:val="24"/>
+                <w:szCs w:val="24"/>
+              </w:rPr>
+              <w:t>Project Type</w:t>
+            </w:r>
+          </w:p>
+        </w:tc>
+        <w:tc>
+          <w:tcPr>
+            <w:tcW w:w="6378" w:type="dxa"/>
+          </w:tcPr>
+          <w:p>
+            <w:pPr>
+              <w:spacing w:line="480" w:lineRule="auto"/>
+              <w:rPr>
+                <w:rFonts w:ascii="Arial" w:hAnsi="Arial" w:cs="Arial"/>
+                <w:sz w:val="24"/>
+                <w:szCs w:val="24"/>
+              </w:rPr>
+            </w:pPr>
+            <w:r>
+              <w:rPr>
+                <w:rFonts w:ascii="Arial" w:hAnsi="Arial" w:cs="Arial"/>
+                <w:sz w:val="24"/>
+                <w:szCs w:val="24"/>
+              </w:rPr>
+              <w:t>School Project</w:t>
+            </w:r>
+          </w:p>
+        </w:tc>
+      </w:tr>
+      <w:tr>
+        <w:tc>
+          <w:tcPr>
+            <w:tcW w:w="2972" w:type="dxa"/>
+          </w:tcPr>
+          <w:p>
+            <w:pPr>
+              <w:spacing w:line="480" w:lineRule="auto"/>
+              <w:rPr>
+                <w:rFonts w:ascii="Arial Black" w:hAnsi="Arial Black"/>
+                <w:b/>
+                <w:sz w:val="24"/>
+                <w:szCs w:val="24"/>
+              </w:rPr>
+            </w:pPr>
+            <w:r>
+              <w:rPr>
+                <w:rFonts w:ascii="Arial Black" w:hAnsi="Arial Black"/>
+                <w:b/>
+                <w:sz w:val="24"/>
+                <w:szCs w:val="24"/>
+              </w:rPr>
+              <w:t>Project Start Date</w:t>
+            </w:r>
+          </w:p>
+        </w:tc>
+        <w:tc>
+          <w:tcPr>
+            <w:tcW w:w="6378" w:type="dxa"/>
+          </w:tcPr>
+          <w:p>
+            <w:pPr>
+              <w:spacing w:line="480" w:lineRule="auto"/>
+              <w:rPr>
+                <w:rFonts w:ascii="Arial" w:hAnsi="Arial" w:cs="Arial"/>
+                <w:sz w:val="24"/>
+                <w:szCs w:val="24"/>
+              </w:rPr>
+            </w:pPr>
+            <w:r>
+              <w:rPr>
+                <w:rFonts w:ascii="Arial" w:hAnsi="Arial" w:cs="Arial"/>
+                <w:sz w:val="24"/>
+                <w:szCs w:val="24"/>
+              </w:rPr>
+              <w:t>December 20</w:t>
+            </w:r>
+            <w:r>
+              <w:rPr>
+                <w:rFonts w:ascii="Arial" w:hAnsi="Arial" w:cs="Arial"/>
+                <w:sz w:val="24"/>
+                <w:szCs w:val="24"/>
+                <w:vertAlign w:val="superscript"/>
+              </w:rPr>
+              <w:t>th</w:t>
+            </w:r>
+            <w:r>
+              <w:rPr>
+                <w:rFonts w:ascii="Arial" w:hAnsi="Arial" w:cs="Arial"/>
+                <w:sz w:val="24"/>
+                <w:szCs w:val="24"/>
+              </w:rPr>
+              <w:t>, 2016</w:t>
+            </w:r>
+          </w:p>
+        </w:tc>
+      </w:tr>
+      <w:tr>
+        <w:tc>
+          <w:tcPr>
+            <w:tcW w:w="2972" w:type="dxa"/>
+          </w:tcPr>
+          <w:p>
+            <w:pPr>
+              <w:spacing w:line="480" w:lineRule="auto"/>
+              <w:rPr>
+                <w:rFonts w:ascii="Arial Black" w:hAnsi="Arial Black"/>
+                <w:b/>
+                <w:sz w:val="24"/>
+                <w:szCs w:val="24"/>
+              </w:rPr>
+            </w:pPr>
+            <w:r>
+              <w:rPr>
+                <w:rFonts w:ascii="Arial Black" w:hAnsi="Arial Black"/>
+                <w:b/>
+                <w:sz w:val="24"/>
+                <w:szCs w:val="24"/>
+              </w:rPr>
+              <w:t>Project End Date</w:t>
+            </w:r>
+          </w:p>
+        </w:tc>
+        <w:tc>
+          <w:tcPr>
+            <w:tcW w:w="6378" w:type="dxa"/>
+          </w:tcPr>
+          <w:p>
+            <w:pPr>
+              <w:spacing w:line="480" w:lineRule="auto"/>
+              <w:rPr>
+                <w:rFonts w:ascii="Arial" w:hAnsi="Arial" w:cs="Arial"/>
+                <w:sz w:val="24"/>
+                <w:szCs w:val="24"/>
+              </w:rPr>
+            </w:pPr>
+            <w:r>
+              <w:rPr>
+                <w:rFonts w:ascii="Arial" w:hAnsi="Arial" w:cs="Arial"/>
+                <w:sz w:val="24"/>
+                <w:szCs w:val="24"/>
+              </w:rPr>
+              <w:t>January 8</w:t>
+            </w:r>
+            <w:r>
+              <w:rPr>
+                <w:rFonts w:ascii="Arial" w:hAnsi="Arial" w:cs="Arial"/>
+                <w:sz w:val="24"/>
+                <w:szCs w:val="24"/>
+                <w:vertAlign w:val="superscript"/>
+              </w:rPr>
+              <w:t>th</w:t>
+            </w:r>
+            <w:r>
+              <w:rPr>
+                <w:rFonts w:ascii="Arial" w:hAnsi="Arial" w:cs="Arial"/>
+                <w:sz w:val="24"/>
+                <w:szCs w:val="24"/>
+              </w:rPr>
+              <w:t>, 2017</w:t>
+            </w:r>
+          </w:p>
+        </w:tc>
+      </w:tr>
+    </w:tbl>
     <w:p>
       <w:pPr>
         <w:spacing w:line="480" w:lineRule="auto"/>
         <w:rPr>
           <w:rFonts w:ascii="Arial Black" w:hAnsi="Arial Black"/>
           <w:b/>
+          <w:sz w:val="24"/>
+          <w:szCs w:val="24"/>
           <w:u w:val="single"/>
         </w:rPr>
       </w:pPr>
-      <w:r>
+    </w:p>
+    <w:p>
+      <w:pPr>
+        <w:spacing w:line="480" w:lineRule="auto"/>
         <w:rPr>
           <w:rFonts w:ascii="Arial Black" w:hAnsi="Arial Black"/>
           <w:b/>
+          <w:sz w:val="24"/>
+          <w:szCs w:val="24"/>
           <w:u w:val="single"/>
         </w:rPr>
-        <w:t>FINAL PROJECT FOR SOFTWARE ENGINEERING COURSE AT CBC</w:t>
-      </w:r>
-    </w:p>
-    <w:p>
-      <w:pPr>
-        <w:spacing w:line="480" w:lineRule="auto"/>
+      </w:pPr>
+      <w:r>
         <w:rPr>
           <w:rFonts w:ascii="Arial Black" w:hAnsi="Arial Black"/>
           <w:b/>
+          <w:sz w:val="24"/>
+          <w:szCs w:val="24"/>
           <w:u w:val="single"/>
         </w:rPr>
-      </w:pPr>
-      <w:r>
+        <w:t>FINAL PROJECT FOR SOFTWARE ENGINEERING COURSE AT CBC</w:t>
+      </w:r>
+    </w:p>
+    <w:p>
+      <w:pPr>
+        <w:spacing w:line="480" w:lineRule="auto"/>
         <w:rPr>
           <w:rFonts w:ascii="Arial Black" w:hAnsi="Arial Black"/>
           <w:b/>
+          <w:sz w:val="24"/>
+          <w:szCs w:val="24"/>
           <w:u w:val="single"/>
         </w:rPr>
-        <w:t>INTRODUCTION:</w:t>
-      </w:r>
-    </w:p>
-    <w:p>
-      <w:pPr>
-        <w:spacing w:line="480" w:lineRule="auto"/>
+      </w:pPr>
+      <w:r>
         <w:rPr>
           <w:rFonts w:ascii="Arial Black" w:hAnsi="Arial Black"/>
           <w:b/>
+          <w:sz w:val="24"/>
+          <w:szCs w:val="24"/>
           <w:u w:val="single"/>
         </w:rPr>
-      </w:pPr>
-      <w:r>
+        <w:t>INTRODUCTION:</w:t>
+      </w:r>
+    </w:p>
+    <w:p>
+      <w:pPr>
+        <w:spacing w:line="480" w:lineRule="auto"/>
         <w:rPr>
           <w:rFonts w:ascii="Arial Black" w:hAnsi="Arial Black"/>
           <w:b/>
+          <w:sz w:val="24"/>
+          <w:szCs w:val="24"/>
           <w:u w:val="single"/>
         </w:rPr>
-        <w:t>WHY THIS PROJECT:</w:t>
-      </w:r>
-    </w:p>
-    <w:p>
-      <w:pPr>
-        <w:spacing w:line="480" w:lineRule="auto"/>
-      </w:pPr>
-      <w:r>
-        <w:t xml:space="preserve">The project that I am going to be working on is a personal blog project, because it is something that I can use for my own self as well as </w:t>
-      </w:r>
-      <w:r>
-        <w:t xml:space="preserve">keeping it updated with the news of my future projects, including snapshots of them. </w:t>
-      </w:r>
-      <w:r>
-        <w:t>It is one of many wa</w:t>
-      </w:r>
-      <w:r>
-        <w:t>ys to keep your viewers let in on what you are working on</w:t>
-      </w:r>
-      <w:r>
-        <w:t xml:space="preserve">, </w:t>
-      </w:r>
-      <w:r>
-        <w:t>i</w:t>
-      </w:r>
-      <w:r>
-        <w:t>t is an id</w:t>
-      </w:r>
-      <w:r>
-        <w:t xml:space="preserve">eal base to upload the details of your work and it can also be </w:t>
-      </w:r>
-      <w:r>
-        <w:t>enhanced, since it is personal.</w:t>
-      </w:r>
-    </w:p>
-    <w:p>
-      <w:pPr>
-        <w:spacing w:line="480" w:lineRule="auto"/>
+      </w:pPr>
+      <w:r>
         <w:rPr>
           <w:rFonts w:ascii="Arial Black" w:hAnsi="Arial Black"/>
           <w:b/>
+          <w:sz w:val="24"/>
+          <w:szCs w:val="24"/>
           <w:u w:val="single"/>
         </w:rPr>
-      </w:pPr>
-      <w:r>
+        <w:t>WHY THIS PROJECT:</w:t>
+      </w:r>
+    </w:p>
+    <w:p>
+      <w:pPr>
+        <w:spacing w:line="480" w:lineRule="auto"/>
+        <w:rPr>
+          <w:rFonts w:ascii="Arial" w:hAnsi="Arial" w:cs="Arial"/>
+          <w:sz w:val="24"/>
+          <w:szCs w:val="24"/>
+        </w:rPr>
+      </w:pPr>
+      <w:r>
+        <w:rPr>
+          <w:rFonts w:ascii="Arial" w:hAnsi="Arial" w:cs="Arial"/>
+          <w:sz w:val="24"/>
+          <w:szCs w:val="24"/>
+        </w:rPr>
+        <w:t xml:space="preserve">The project that I am going to be working on is a personal blog project, because it is something that I can use for my own self as well as </w:t>
+      </w:r>
+      <w:r>
+        <w:rPr>
+          <w:rFonts w:ascii="Arial" w:hAnsi="Arial" w:cs="Arial"/>
+          <w:sz w:val="24"/>
+          <w:szCs w:val="24"/>
+        </w:rPr>
+        <w:t xml:space="preserve">keeping it updated with the news of my future projects, including snapshots of them. </w:t>
+      </w:r>
+      <w:r>
+        <w:rPr>
+          <w:rFonts w:ascii="Arial" w:hAnsi="Arial" w:cs="Arial"/>
+          <w:sz w:val="24"/>
+          <w:szCs w:val="24"/>
+        </w:rPr>
+        <w:t>It is one of many wa</w:t>
+      </w:r>
+      <w:r>
+        <w:rPr>
+          <w:rFonts w:ascii="Arial" w:hAnsi="Arial" w:cs="Arial"/>
+          <w:sz w:val="24"/>
+          <w:szCs w:val="24"/>
+        </w:rPr>
+        <w:t>ys to keep your viewers let in on what you are working on</w:t>
+      </w:r>
+      <w:r>
+        <w:rPr>
+          <w:rFonts w:ascii="Arial" w:hAnsi="Arial" w:cs="Arial"/>
+          <w:sz w:val="24"/>
+          <w:szCs w:val="24"/>
+        </w:rPr>
+        <w:t xml:space="preserve">, </w:t>
+      </w:r>
+      <w:r>
+        <w:rPr>
+          <w:rFonts w:ascii="Arial" w:hAnsi="Arial" w:cs="Arial"/>
+          <w:sz w:val="24"/>
+          <w:szCs w:val="24"/>
+        </w:rPr>
+        <w:t>i</w:t>
+      </w:r>
+      <w:r>
+        <w:rPr>
+          <w:rFonts w:ascii="Arial" w:hAnsi="Arial" w:cs="Arial"/>
+          <w:sz w:val="24"/>
+          <w:szCs w:val="24"/>
+        </w:rPr>
+        <w:t>t is an id</w:t>
+      </w:r>
+      <w:r>
+        <w:rPr>
+          <w:rFonts w:ascii="Arial" w:hAnsi="Arial" w:cs="Arial"/>
+          <w:sz w:val="24"/>
+          <w:szCs w:val="24"/>
+        </w:rPr>
+        <w:t xml:space="preserve">eal base to upload the details of your work and it can also be </w:t>
+      </w:r>
+      <w:r>
+        <w:rPr>
+          <w:rFonts w:ascii="Arial" w:hAnsi="Arial" w:cs="Arial"/>
+          <w:sz w:val="24"/>
+          <w:szCs w:val="24"/>
+        </w:rPr>
+        <w:t>enhanced, since it is personal.</w:t>
+      </w:r>
+    </w:p>
+    <w:p>
+      <w:pPr>
+        <w:spacing w:line="480" w:lineRule="auto"/>
         <w:rPr>
           <w:rFonts w:ascii="Arial Black" w:hAnsi="Arial Black"/>
           <w:b/>
+          <w:sz w:val="24"/>
+          <w:szCs w:val="24"/>
           <w:u w:val="single"/>
         </w:rPr>
-        <w:t>PURPOSE OF THIS PROJECT:</w:t>
-      </w:r>
-    </w:p>
-    <w:p>
-      <w:pPr>
-        <w:spacing w:line="480" w:lineRule="auto"/>
-      </w:pPr>
-      <w:r>
-        <w:t>This project is to serve myself and keep an updated log of my present state to any viewers that may be interested in following it.</w:t>
-      </w:r>
-    </w:p>
-    <w:p>
-      <w:pPr>
-        <w:spacing w:line="480" w:lineRule="auto"/>
+      </w:pPr>
+      <w:r>
         <w:rPr>
           <w:rFonts w:ascii="Arial Black" w:hAnsi="Arial Black"/>
           <w:b/>
+          <w:sz w:val="24"/>
+          <w:szCs w:val="24"/>
           <w:u w:val="single"/>
         </w:rPr>
-      </w:pPr>
-      <w:r>
+        <w:t>PURPOSE OF THIS PROJECT:</w:t>
+      </w:r>
+    </w:p>
+    <w:p>
+      <w:pPr>
+        <w:spacing w:line="480" w:lineRule="auto"/>
+        <w:rPr>
+          <w:rFonts w:ascii="Arial" w:hAnsi="Arial" w:cs="Arial"/>
+          <w:sz w:val="24"/>
+          <w:szCs w:val="24"/>
+        </w:rPr>
+      </w:pPr>
+      <w:r>
+        <w:rPr>
+          <w:rFonts w:ascii="Arial" w:hAnsi="Arial" w:cs="Arial"/>
+          <w:sz w:val="24"/>
+          <w:szCs w:val="24"/>
+        </w:rPr>
+        <w:t>This project is to serve myself and keep an updated log of my present state to any viewers that may be interested in following it.</w:t>
+      </w:r>
+    </w:p>
+    <w:p>
+      <w:pPr>
+        <w:spacing w:line="480" w:lineRule="auto"/>
         <w:rPr>
           <w:rFonts w:ascii="Arial Black" w:hAnsi="Arial Black"/>
           <w:b/>
+          <w:sz w:val="24"/>
+          <w:szCs w:val="24"/>
           <w:u w:val="single"/>
         </w:rPr>
-        <w:t>MODULES IN THE PROJECT:</w:t>
-      </w:r>
-    </w:p>
-    <w:p>
-      <w:pPr>
-        <w:spacing w:line="480" w:lineRule="auto"/>
-      </w:pPr>
-      <w:r>
-        <w:t>There are five modules</w:t>
-      </w:r>
-      <w:r>
-        <w:t xml:space="preserve"> </w:t>
-      </w:r>
-      <w:r>
-        <w:t xml:space="preserve">(models) in this project. </w:t>
-      </w:r>
-      <w:r>
-        <w:t>Post, Comment, Tag, Admin and Archive.</w:t>
-      </w:r>
-    </w:p>
-    <w:p>
-      <w:pPr>
-        <w:spacing w:line="480" w:lineRule="auto"/>
-      </w:pPr>
-      <w:r>
-        <w:rPr>
-          <w:rFonts w:ascii="Arial Black" w:hAnsi="Arial Black"/>
-        </w:rPr>
-        <w:t>Post Model:</w:t>
-      </w:r>
-      <w:r>
-        <w:rPr>
-          <w:rFonts w:ascii="Arial Black" w:hAnsi="Arial Black"/>
-        </w:rPr>
-        <w:t xml:space="preserve"> </w:t>
-      </w:r>
-      <w:r>
-        <w:t>Takes an input from the admin only, via Admin panel</w:t>
-      </w:r>
-    </w:p>
-    <w:p>
-      <w:pPr>
-        <w:spacing w:line="480" w:lineRule="auto"/>
-      </w:pPr>
-      <w:r>
-        <w:rPr>
-          <w:rFonts w:ascii="Arial Black" w:hAnsi="Arial Black"/>
-        </w:rPr>
-        <w:t>Comment:</w:t>
-      </w:r>
-      <w:r>
-        <w:rPr>
-          <w:rFonts w:ascii="Arial Black" w:hAnsi="Arial Black"/>
-        </w:rPr>
-        <w:t xml:space="preserve"> </w:t>
-      </w:r>
-      <w:r>
-        <w:t>Takes an input from the user and admin</w:t>
-      </w:r>
-    </w:p>
-    <w:p>
-      <w:pPr>
-        <w:spacing w:line="480" w:lineRule="auto"/>
-      </w:pPr>
-      <w:r>
-        <w:rPr>
-          <w:rFonts w:ascii="Arial Black" w:hAnsi="Arial Black"/>
-        </w:rPr>
-        <w:t>Admin:</w:t>
-      </w:r>
-      <w:r>
-        <w:rPr>
-          <w:rFonts w:ascii="Arial Black" w:hAnsi="Arial Black"/>
-        </w:rPr>
-        <w:t xml:space="preserve"> </w:t>
-      </w:r>
-      <w:r>
-        <w:t>Accessed by admin based on authentication</w:t>
-      </w:r>
-      <w:r>
-        <w:t xml:space="preserve">, this model </w:t>
-      </w:r>
-      <w:r>
-        <w:t>will be used in the admin panel only.</w:t>
-      </w:r>
+      </w:pPr>
     </w:p>
     <w:p>
       <w:pPr>
@@ -221,65 +465,802 @@
         <w:rPr>
           <w:rFonts w:ascii="Arial Black" w:hAnsi="Arial Black"/>
           <w:b/>
+          <w:sz w:val="24"/>
+          <w:szCs w:val="24"/>
           <w:u w:val="single"/>
         </w:rPr>
       </w:pPr>
-      <w:r>
+    </w:p>
+    <w:p>
+      <w:pPr>
+        <w:spacing w:line="480" w:lineRule="auto"/>
         <w:rPr>
           <w:rFonts w:ascii="Arial Black" w:hAnsi="Arial Black"/>
           <w:b/>
+          <w:sz w:val="24"/>
+          <w:szCs w:val="24"/>
           <w:u w:val="single"/>
         </w:rPr>
+      </w:pPr>
+      <w:r>
+        <w:rPr>
+          <w:rFonts w:ascii="Arial Black" w:hAnsi="Arial Black"/>
+          <w:b/>
+          <w:sz w:val="24"/>
+          <w:szCs w:val="24"/>
+          <w:u w:val="single"/>
+        </w:rPr>
+        <w:lastRenderedPageBreak/>
+        <w:t>MODULES IN THE PROJECT:</w:t>
+      </w:r>
+    </w:p>
+    <w:p>
+      <w:pPr>
+        <w:spacing w:line="480" w:lineRule="auto"/>
+        <w:rPr>
+          <w:rFonts w:ascii="Arial" w:hAnsi="Arial" w:cs="Arial"/>
+          <w:sz w:val="24"/>
+          <w:szCs w:val="24"/>
+        </w:rPr>
+      </w:pPr>
+      <w:r>
+        <w:rPr>
+          <w:rFonts w:ascii="Arial" w:hAnsi="Arial" w:cs="Arial"/>
+          <w:sz w:val="24"/>
+          <w:szCs w:val="24"/>
+        </w:rPr>
+        <w:t xml:space="preserve">There </w:t>
+      </w:r>
+      <w:r>
+        <w:rPr>
+          <w:rFonts w:ascii="Arial" w:hAnsi="Arial" w:cs="Arial"/>
+          <w:sz w:val="24"/>
+          <w:szCs w:val="24"/>
+        </w:rPr>
+        <w:t>were</w:t>
+      </w:r>
+      <w:r>
+        <w:rPr>
+          <w:rFonts w:ascii="Arial" w:hAnsi="Arial" w:cs="Arial"/>
+          <w:sz w:val="24"/>
+          <w:szCs w:val="24"/>
+        </w:rPr>
+        <w:t xml:space="preserve"> five modules</w:t>
+      </w:r>
+      <w:r>
+        <w:rPr>
+          <w:rFonts w:ascii="Arial" w:hAnsi="Arial" w:cs="Arial"/>
+          <w:sz w:val="24"/>
+          <w:szCs w:val="24"/>
+        </w:rPr>
+        <w:t xml:space="preserve"> </w:t>
+      </w:r>
+      <w:r>
+        <w:rPr>
+          <w:rFonts w:ascii="Arial" w:hAnsi="Arial" w:cs="Arial"/>
+          <w:sz w:val="24"/>
+          <w:szCs w:val="24"/>
+        </w:rPr>
+        <w:t xml:space="preserve">(models) in this project. </w:t>
+      </w:r>
+      <w:r>
+        <w:rPr>
+          <w:rFonts w:ascii="Arial" w:hAnsi="Arial" w:cs="Arial"/>
+          <w:sz w:val="24"/>
+          <w:szCs w:val="24"/>
+        </w:rPr>
+        <w:t>Post, Comment, Tag, Admin and Archive.</w:t>
+      </w:r>
+    </w:p>
+    <w:p>
+      <w:pPr>
+        <w:spacing w:line="480" w:lineRule="auto"/>
+        <w:rPr>
+          <w:rFonts w:ascii="Arial Black" w:hAnsi="Arial Black"/>
+          <w:sz w:val="24"/>
+          <w:szCs w:val="24"/>
+        </w:rPr>
+      </w:pPr>
+      <w:r>
+        <w:rPr>
+          <w:rFonts w:ascii="Arial Black" w:hAnsi="Arial Black"/>
+          <w:sz w:val="24"/>
+          <w:szCs w:val="24"/>
+        </w:rPr>
+        <w:t>Post Model:</w:t>
+      </w:r>
+      <w:r>
+        <w:rPr>
+          <w:rFonts w:ascii="Arial Black" w:hAnsi="Arial Black"/>
+          <w:sz w:val="24"/>
+          <w:szCs w:val="24"/>
+        </w:rPr>
+        <w:t xml:space="preserve"> </w:t>
+      </w:r>
+    </w:p>
+    <w:p>
+      <w:pPr>
+        <w:spacing w:line="480" w:lineRule="auto"/>
+        <w:rPr>
+          <w:sz w:val="24"/>
+          <w:szCs w:val="24"/>
+        </w:rPr>
+      </w:pPr>
+      <w:r>
+        <w:rPr>
+          <w:rFonts w:ascii="Arial" w:hAnsi="Arial" w:cs="Arial"/>
+          <w:sz w:val="24"/>
+          <w:szCs w:val="24"/>
+        </w:rPr>
+        <w:t>This model contains the fields Title, Author, PostBody, PostDate</w:t>
+      </w:r>
+      <w:r>
+        <w:rPr>
+          <w:rFonts w:ascii="Arial" w:hAnsi="Arial" w:cs="Arial"/>
+          <w:sz w:val="24"/>
+          <w:szCs w:val="24"/>
+        </w:rPr>
+        <w:t>.</w:t>
+      </w:r>
+    </w:p>
+    <w:p>
+      <w:pPr>
+        <w:spacing w:line="480" w:lineRule="auto"/>
+        <w:rPr>
+          <w:rFonts w:ascii="Arial Black" w:hAnsi="Arial Black"/>
+          <w:b/>
+          <w:sz w:val="24"/>
+          <w:szCs w:val="24"/>
+          <w:u w:val="single"/>
+        </w:rPr>
+      </w:pPr>
+      <w:r>
+        <w:rPr>
+          <w:rFonts w:ascii="Arial Black" w:hAnsi="Arial Black"/>
+          <w:b/>
+          <w:sz w:val="24"/>
+          <w:szCs w:val="24"/>
+          <w:u w:val="single"/>
+        </w:rPr>
         <w:t>Life Cycle Model:</w:t>
       </w:r>
     </w:p>
     <w:p>
       <w:pPr>
         <w:spacing w:line="480" w:lineRule="auto"/>
-      </w:pPr>
-      <w:r>
+        <w:rPr>
+          <w:rFonts w:ascii="Arial" w:hAnsi="Arial" w:cs="Arial"/>
+          <w:sz w:val="24"/>
+          <w:szCs w:val="24"/>
+        </w:rPr>
+      </w:pPr>
+      <w:r>
+        <w:rPr>
+          <w:rFonts w:ascii="Arial" w:hAnsi="Arial" w:cs="Arial"/>
+          <w:sz w:val="24"/>
+          <w:szCs w:val="24"/>
+        </w:rPr>
         <w:t xml:space="preserve">I am using </w:t>
       </w:r>
       <w:r>
+        <w:rPr>
+          <w:rFonts w:ascii="Arial" w:hAnsi="Arial" w:cs="Arial"/>
+          <w:sz w:val="24"/>
+          <w:szCs w:val="24"/>
+        </w:rPr>
         <w:t>agile</w:t>
       </w:r>
       <w:r>
+        <w:rPr>
+          <w:rFonts w:ascii="Arial" w:hAnsi="Arial" w:cs="Arial"/>
+          <w:sz w:val="24"/>
+          <w:szCs w:val="24"/>
+        </w:rPr>
         <w:t xml:space="preserve"> life cycle model.</w:t>
       </w:r>
       <w:r>
+        <w:rPr>
+          <w:rFonts w:ascii="Arial" w:hAnsi="Arial" w:cs="Arial"/>
+          <w:sz w:val="24"/>
+          <w:szCs w:val="24"/>
+        </w:rPr>
         <w:t xml:space="preserve"> Where I have used git hub </w:t>
       </w:r>
       <w:r>
+        <w:rPr>
+          <w:rFonts w:ascii="Arial" w:hAnsi="Arial" w:cs="Arial"/>
+          <w:sz w:val="24"/>
+          <w:szCs w:val="24"/>
+        </w:rPr>
         <w:t xml:space="preserve">repository </w:t>
       </w:r>
       <w:r>
+        <w:rPr>
+          <w:rFonts w:ascii="Arial" w:hAnsi="Arial" w:cs="Arial"/>
+          <w:sz w:val="24"/>
+          <w:szCs w:val="24"/>
+        </w:rPr>
         <w:t xml:space="preserve">for </w:t>
       </w:r>
       <w:r>
+        <w:rPr>
+          <w:rFonts w:ascii="Arial" w:hAnsi="Arial" w:cs="Arial"/>
+          <w:sz w:val="24"/>
+          <w:szCs w:val="24"/>
+        </w:rPr>
         <w:t xml:space="preserve">the </w:t>
       </w:r>
       <w:r>
+        <w:rPr>
+          <w:rFonts w:ascii="Arial" w:hAnsi="Arial" w:cs="Arial"/>
+          <w:sz w:val="24"/>
+          <w:szCs w:val="24"/>
+        </w:rPr>
         <w:t>version control</w:t>
       </w:r>
       <w:r>
+        <w:rPr>
+          <w:rFonts w:ascii="Arial" w:hAnsi="Arial" w:cs="Arial"/>
+          <w:sz w:val="24"/>
+          <w:szCs w:val="24"/>
+        </w:rPr>
         <w:t xml:space="preserve"> which allowed me to update my project from time to time.</w:t>
       </w:r>
     </w:p>
     <w:p>
       <w:pPr>
         <w:spacing w:line="480" w:lineRule="auto"/>
-      </w:pPr>
-    </w:p>
-    <w:p>
-      <w:pPr>
-        <w:spacing w:line="480" w:lineRule="auto"/>
-      </w:pPr>
-      <w:r>
-        <w:lastRenderedPageBreak/>
-        <w:t>Agile document</w:t>
+        <w:rPr>
+          <w:rFonts w:ascii="Arial Black" w:hAnsi="Arial Black"/>
+          <w:b/>
+          <w:sz w:val="24"/>
+          <w:szCs w:val="24"/>
+          <w:u w:val="single"/>
+        </w:rPr>
+      </w:pPr>
+      <w:r>
+        <w:rPr>
+          <w:rFonts w:ascii="Arial Black" w:hAnsi="Arial Black"/>
+          <w:b/>
+          <w:sz w:val="24"/>
+          <w:szCs w:val="24"/>
+          <w:u w:val="single"/>
+        </w:rPr>
+        <w:t>Requirement Analysis</w:t>
+      </w:r>
+    </w:p>
+    <w:p>
+      <w:pPr>
+        <w:spacing w:line="480" w:lineRule="auto"/>
+        <w:rPr>
+          <w:rFonts w:ascii="Arial" w:hAnsi="Arial" w:cs="Arial"/>
+          <w:sz w:val="24"/>
+          <w:szCs w:val="24"/>
+        </w:rPr>
+      </w:pPr>
+      <w:r>
+        <w:rPr>
+          <w:rFonts w:ascii="Arial" w:hAnsi="Arial" w:cs="Arial"/>
+          <w:sz w:val="24"/>
+          <w:szCs w:val="24"/>
+        </w:rPr>
+        <w:t>Requirement of this project is simple. Create a wall where people could read the news relevant for personal use. There is a lot of improvements needs to be implemented but due to the lack of time, this is the simple and functional program that can be delivered.</w:t>
+      </w:r>
+    </w:p>
+    <w:p>
+      <w:pPr>
+        <w:spacing w:line="480" w:lineRule="auto"/>
+        <w:rPr>
+          <w:rFonts w:ascii="Arial Black" w:hAnsi="Arial Black"/>
+          <w:b/>
+          <w:sz w:val="24"/>
+          <w:szCs w:val="24"/>
+          <w:u w:val="single"/>
+        </w:rPr>
+      </w:pPr>
+      <w:r>
+        <w:rPr>
+          <w:rFonts w:ascii="Arial Black" w:hAnsi="Arial Black"/>
+          <w:b/>
+          <w:sz w:val="24"/>
+          <w:szCs w:val="24"/>
+          <w:u w:val="single"/>
+        </w:rPr>
+        <w:t>Technologies:</w:t>
+      </w:r>
+    </w:p>
+    <w:p>
+      <w:pPr>
+        <w:spacing w:line="480" w:lineRule="auto"/>
+        <w:rPr>
+          <w:rFonts w:ascii="Arial" w:hAnsi="Arial" w:cs="Arial"/>
+          <w:sz w:val="24"/>
+          <w:szCs w:val="24"/>
+        </w:rPr>
+      </w:pPr>
+      <w:r>
+        <w:rPr>
+          <w:rFonts w:ascii="Arial" w:hAnsi="Arial" w:cs="Arial"/>
+          <w:sz w:val="24"/>
+          <w:szCs w:val="24"/>
+        </w:rPr>
+        <w:t>The following softwares that I have used for this project:</w:t>
+      </w:r>
+    </w:p>
+    <w:p>
+      <w:pPr>
+        <w:pStyle w:val="ListParagraph"/>
+        <w:numPr>
+          <w:ilvl w:val="0"/>
+          <w:numId w:val="7"/>
+        </w:numPr>
+        <w:spacing w:line="480" w:lineRule="auto"/>
+        <w:rPr>
+          <w:rFonts w:ascii="Arial" w:hAnsi="Arial" w:cs="Arial"/>
+          <w:sz w:val="24"/>
+          <w:szCs w:val="24"/>
+        </w:rPr>
+      </w:pPr>
+      <w:r>
+        <w:rPr>
+          <w:rFonts w:ascii="Arial" w:hAnsi="Arial" w:cs="Arial"/>
+          <w:sz w:val="24"/>
+          <w:szCs w:val="24"/>
+        </w:rPr>
+        <w:t>Asp.NET</w:t>
+      </w:r>
+    </w:p>
+    <w:p>
+      <w:pPr>
+        <w:pStyle w:val="ListParagraph"/>
+        <w:numPr>
+          <w:ilvl w:val="0"/>
+          <w:numId w:val="7"/>
+        </w:numPr>
+        <w:spacing w:line="480" w:lineRule="auto"/>
+        <w:rPr>
+          <w:rFonts w:ascii="Arial" w:hAnsi="Arial" w:cs="Arial"/>
+          <w:sz w:val="24"/>
+          <w:szCs w:val="24"/>
+        </w:rPr>
+      </w:pPr>
+      <w:r>
+        <w:rPr>
+          <w:rFonts w:ascii="Arial" w:hAnsi="Arial" w:cs="Arial"/>
+          <w:sz w:val="24"/>
+          <w:szCs w:val="24"/>
+        </w:rPr>
+        <w:t>MVC</w:t>
+      </w:r>
+    </w:p>
+    <w:p>
+      <w:pPr>
+        <w:pStyle w:val="ListParagraph"/>
+        <w:numPr>
+          <w:ilvl w:val="0"/>
+          <w:numId w:val="7"/>
+        </w:numPr>
+        <w:spacing w:line="480" w:lineRule="auto"/>
+        <w:rPr>
+          <w:rFonts w:ascii="Arial" w:hAnsi="Arial" w:cs="Arial"/>
+          <w:sz w:val="24"/>
+          <w:szCs w:val="24"/>
+        </w:rPr>
+      </w:pPr>
+      <w:r>
+        <w:rPr>
+          <w:rFonts w:ascii="Arial" w:hAnsi="Arial" w:cs="Arial"/>
+          <w:sz w:val="24"/>
+          <w:szCs w:val="24"/>
+        </w:rPr>
+        <w:t>Entity Framework Code first.</w:t>
+      </w:r>
+    </w:p>
+    <w:p>
+      <w:pPr>
+        <w:pStyle w:val="ListParagraph"/>
+        <w:numPr>
+          <w:ilvl w:val="0"/>
+          <w:numId w:val="7"/>
+        </w:numPr>
+        <w:spacing w:line="480" w:lineRule="auto"/>
+        <w:rPr>
+          <w:rFonts w:ascii="Arial" w:hAnsi="Arial" w:cs="Arial"/>
+          <w:sz w:val="24"/>
+          <w:szCs w:val="24"/>
+        </w:rPr>
+      </w:pPr>
+      <w:r>
+        <w:rPr>
+          <w:rFonts w:ascii="Arial" w:hAnsi="Arial" w:cs="Arial"/>
+          <w:sz w:val="24"/>
+          <w:szCs w:val="24"/>
+        </w:rPr>
+        <w:t>Visual Studio.NET</w:t>
+      </w:r>
+      <w:r>
+        <w:rPr>
+          <w:rFonts w:ascii="Arial" w:hAnsi="Arial" w:cs="Arial"/>
+          <w:sz w:val="24"/>
+          <w:szCs w:val="24"/>
+        </w:rPr>
+        <w:t xml:space="preserve"> 2015 Community</w:t>
+      </w:r>
+    </w:p>
+    <w:p>
+      <w:pPr>
+        <w:pStyle w:val="ListParagraph"/>
+        <w:numPr>
+          <w:ilvl w:val="0"/>
+          <w:numId w:val="7"/>
+        </w:numPr>
+        <w:spacing w:line="480" w:lineRule="auto"/>
+        <w:rPr>
+          <w:rFonts w:ascii="Arial" w:hAnsi="Arial" w:cs="Arial"/>
+          <w:sz w:val="24"/>
+          <w:szCs w:val="24"/>
+        </w:rPr>
+      </w:pPr>
+      <w:r>
+        <w:rPr>
+          <w:rFonts w:ascii="Arial" w:hAnsi="Arial" w:cs="Arial"/>
+          <w:sz w:val="24"/>
+          <w:szCs w:val="24"/>
+        </w:rPr>
+        <w:t>MS SQL 2012</w:t>
+      </w:r>
+    </w:p>
+    <w:p>
+      <w:pPr>
+        <w:pStyle w:val="ListParagraph"/>
+        <w:spacing w:line="480" w:lineRule="auto"/>
+        <w:rPr>
+          <w:rFonts w:ascii="Arial" w:hAnsi="Arial" w:cs="Arial"/>
+          <w:sz w:val="24"/>
+          <w:szCs w:val="24"/>
+        </w:rPr>
+      </w:pPr>
+    </w:p>
+    <w:p>
+      <w:pPr>
+        <w:spacing w:line="480" w:lineRule="auto"/>
+        <w:rPr>
+          <w:rFonts w:ascii="Arial" w:hAnsi="Arial" w:cs="Arial"/>
+          <w:sz w:val="24"/>
+          <w:szCs w:val="24"/>
+        </w:rPr>
+      </w:pPr>
+      <w:r>
+        <w:rPr>
+          <w:rFonts w:ascii="Arial" w:hAnsi="Arial" w:cs="Arial"/>
+          <w:sz w:val="24"/>
+          <w:szCs w:val="24"/>
+        </w:rPr>
+        <w:t>The following programming languages that were used:</w:t>
+      </w:r>
+    </w:p>
+    <w:p>
+      <w:pPr>
+        <w:pStyle w:val="ListParagraph"/>
+        <w:numPr>
+          <w:ilvl w:val="0"/>
+          <w:numId w:val="7"/>
+        </w:numPr>
+        <w:spacing w:line="480" w:lineRule="auto"/>
+        <w:rPr>
+          <w:rFonts w:ascii="Arial" w:hAnsi="Arial" w:cs="Arial"/>
+          <w:sz w:val="24"/>
+          <w:szCs w:val="24"/>
+        </w:rPr>
+      </w:pPr>
+      <w:r>
+        <w:rPr>
+          <w:rFonts w:ascii="Arial" w:hAnsi="Arial" w:cs="Arial"/>
+          <w:sz w:val="24"/>
+          <w:szCs w:val="24"/>
+        </w:rPr>
+        <w:t>C#</w:t>
+      </w:r>
+    </w:p>
+    <w:p>
+      <w:pPr>
+        <w:pStyle w:val="ListParagraph"/>
+        <w:numPr>
+          <w:ilvl w:val="0"/>
+          <w:numId w:val="7"/>
+        </w:numPr>
+        <w:spacing w:line="480" w:lineRule="auto"/>
+        <w:rPr>
+          <w:rFonts w:ascii="Arial" w:hAnsi="Arial" w:cs="Arial"/>
+          <w:sz w:val="24"/>
+          <w:szCs w:val="24"/>
+        </w:rPr>
+      </w:pPr>
+      <w:r>
+        <w:rPr>
+          <w:rFonts w:ascii="Arial" w:hAnsi="Arial" w:cs="Arial"/>
+          <w:sz w:val="24"/>
+          <w:szCs w:val="24"/>
+        </w:rPr>
+        <w:t>Razor and HTML</w:t>
+      </w:r>
+    </w:p>
+    <w:p>
+      <w:pPr>
+        <w:pStyle w:val="ListParagraph"/>
+        <w:numPr>
+          <w:ilvl w:val="0"/>
+          <w:numId w:val="7"/>
+        </w:numPr>
+        <w:spacing w:line="480" w:lineRule="auto"/>
+        <w:rPr>
+          <w:rFonts w:ascii="Arial" w:hAnsi="Arial" w:cs="Arial"/>
+          <w:sz w:val="24"/>
+          <w:szCs w:val="24"/>
+        </w:rPr>
+      </w:pPr>
+      <w:r>
+        <w:rPr>
+          <w:rFonts w:ascii="Arial" w:hAnsi="Arial" w:cs="Arial"/>
+          <w:sz w:val="24"/>
+          <w:szCs w:val="24"/>
+        </w:rPr>
+        <w:t>CSS</w:t>
+      </w:r>
+    </w:p>
+    <w:p>
+      <w:pPr>
+        <w:pStyle w:val="ListParagraph"/>
+        <w:numPr>
+          <w:ilvl w:val="0"/>
+          <w:numId w:val="7"/>
+        </w:numPr>
+        <w:spacing w:line="480" w:lineRule="auto"/>
+        <w:rPr>
+          <w:rFonts w:ascii="Arial" w:hAnsi="Arial" w:cs="Arial"/>
+          <w:sz w:val="24"/>
+          <w:szCs w:val="24"/>
+        </w:rPr>
+      </w:pPr>
+      <w:r>
+        <w:rPr>
+          <w:rFonts w:ascii="Arial" w:hAnsi="Arial" w:cs="Arial"/>
+          <w:sz w:val="24"/>
+          <w:szCs w:val="24"/>
+        </w:rPr>
+        <w:t>Java</w:t>
+      </w:r>
+      <w:r>
+        <w:rPr>
+          <w:rFonts w:ascii="Arial" w:hAnsi="Arial" w:cs="Arial"/>
+          <w:sz w:val="24"/>
+          <w:szCs w:val="24"/>
+        </w:rPr>
+        <w:t>S</w:t>
+      </w:r>
+      <w:r>
+        <w:rPr>
+          <w:rFonts w:ascii="Arial" w:hAnsi="Arial" w:cs="Arial"/>
+          <w:sz w:val="24"/>
+          <w:szCs w:val="24"/>
+        </w:rPr>
+        <w:t>cript</w:t>
+      </w:r>
+    </w:p>
+    <w:p>
+      <w:pPr>
+        <w:spacing w:line="480" w:lineRule="auto"/>
+        <w:rPr>
+          <w:rFonts w:ascii="Arial" w:hAnsi="Arial" w:cs="Arial"/>
+          <w:sz w:val="24"/>
+          <w:szCs w:val="24"/>
+        </w:rPr>
+      </w:pPr>
+    </w:p>
+    <w:p>
+      <w:pPr>
+        <w:spacing w:line="480" w:lineRule="auto"/>
+        <w:rPr>
+          <w:rFonts w:ascii="Arial" w:hAnsi="Arial" w:cs="Arial"/>
+          <w:sz w:val="24"/>
+          <w:szCs w:val="24"/>
+        </w:rPr>
+      </w:pPr>
+      <w:r>
+        <w:rPr>
+          <w:rFonts w:ascii="Arial" w:hAnsi="Arial" w:cs="Arial"/>
+          <w:sz w:val="24"/>
+          <w:szCs w:val="24"/>
+        </w:rPr>
+        <w:t>The following hardware that was used:</w:t>
+      </w:r>
+    </w:p>
+    <w:p>
+      <w:pPr>
+        <w:pStyle w:val="ListParagraph"/>
+        <w:numPr>
+          <w:ilvl w:val="0"/>
+          <w:numId w:val="7"/>
+        </w:numPr>
+        <w:spacing w:line="480" w:lineRule="auto"/>
+        <w:rPr>
+          <w:rFonts w:ascii="Arial" w:hAnsi="Arial" w:cs="Arial"/>
+          <w:sz w:val="24"/>
+          <w:szCs w:val="24"/>
+        </w:rPr>
+      </w:pPr>
+      <w:r>
+        <w:rPr>
+          <w:rFonts w:ascii="Arial" w:hAnsi="Arial" w:cs="Arial"/>
+          <w:sz w:val="24"/>
+          <w:szCs w:val="24"/>
+        </w:rPr>
+        <w:t>specify</w:t>
+      </w:r>
+    </w:p>
+    <w:p>
+      <w:pPr>
+        <w:spacing w:line="480" w:lineRule="auto"/>
+        <w:rPr>
+          <w:rFonts w:ascii="Arial Black" w:hAnsi="Arial Black"/>
+          <w:b/>
+          <w:sz w:val="24"/>
+          <w:szCs w:val="24"/>
+          <w:u w:val="single"/>
+        </w:rPr>
+      </w:pPr>
+      <w:r>
+        <w:rPr>
+          <w:rFonts w:ascii="Arial Black" w:hAnsi="Arial Black"/>
+          <w:b/>
+          <w:sz w:val="24"/>
+          <w:szCs w:val="24"/>
+          <w:u w:val="single"/>
+        </w:rPr>
+        <w:t>Design:</w:t>
+      </w:r>
+    </w:p>
+    <w:p>
+      <w:pPr>
+        <w:spacing w:line="480" w:lineRule="auto"/>
+        <w:rPr>
+          <w:rFonts w:ascii="Arial" w:hAnsi="Arial" w:cs="Arial"/>
+          <w:sz w:val="24"/>
+          <w:szCs w:val="24"/>
+        </w:rPr>
+      </w:pPr>
+      <w:r>
+        <w:rPr>
+          <w:rFonts w:ascii="Arial" w:hAnsi="Arial" w:cs="Arial"/>
+          <w:sz w:val="24"/>
+          <w:szCs w:val="24"/>
+        </w:rPr>
+        <w:t xml:space="preserve">There were </w:t>
+      </w:r>
+      <w:r>
+        <w:rPr>
+          <w:rFonts w:ascii="Arial" w:hAnsi="Arial" w:cs="Arial"/>
+          <w:sz w:val="24"/>
+          <w:szCs w:val="24"/>
+        </w:rPr>
+        <w:t>two</w:t>
+      </w:r>
+      <w:r>
+        <w:rPr>
+          <w:rFonts w:ascii="Arial" w:hAnsi="Arial" w:cs="Arial"/>
+          <w:sz w:val="24"/>
+          <w:szCs w:val="24"/>
+        </w:rPr>
+        <w:t xml:space="preserve"> tables involved in this project </w:t>
+      </w:r>
+    </w:p>
+    <w:p>
+      <w:pPr>
+        <w:spacing w:line="480" w:lineRule="auto"/>
+        <w:rPr>
+          <w:rFonts w:ascii="Arial" w:hAnsi="Arial" w:cs="Arial"/>
+          <w:sz w:val="24"/>
+          <w:szCs w:val="24"/>
+        </w:rPr>
+      </w:pPr>
+      <w:r>
+        <w:rPr>
+          <w:rFonts w:ascii="Arial" w:hAnsi="Arial" w:cs="Arial"/>
+          <w:sz w:val="24"/>
+          <w:szCs w:val="24"/>
+        </w:rPr>
+        <w:t>Implementation</w:t>
       </w:r>
       <w:bookmarkStart w:id="0" w:name="_GoBack"/>
       <w:bookmarkEnd w:id="0"/>
+    </w:p>
+    <w:p>
+      <w:pPr>
+        <w:spacing w:line="480" w:lineRule="auto"/>
+        <w:rPr>
+          <w:rFonts w:ascii="Arial Black" w:hAnsi="Arial Black" w:cs="Arial"/>
+          <w:b/>
+          <w:sz w:val="24"/>
+          <w:szCs w:val="24"/>
+          <w:u w:val="single"/>
+        </w:rPr>
+      </w:pPr>
+      <w:r>
+        <w:rPr>
+          <w:rFonts w:ascii="Arial Black" w:hAnsi="Arial Black" w:cs="Arial"/>
+          <w:b/>
+          <w:sz w:val="24"/>
+          <w:szCs w:val="24"/>
+          <w:u w:val="single"/>
+        </w:rPr>
+        <w:t>Testing-Validations:</w:t>
+      </w:r>
+    </w:p>
+    <w:p>
+      <w:pPr>
+        <w:spacing w:line="480" w:lineRule="auto"/>
+        <w:rPr>
+          <w:rFonts w:ascii="Arial" w:hAnsi="Arial" w:cs="Arial"/>
+          <w:sz w:val="24"/>
+          <w:szCs w:val="24"/>
+        </w:rPr>
+      </w:pPr>
+      <w:r>
+        <w:rPr>
+          <w:rFonts w:ascii="Arial" w:hAnsi="Arial" w:cs="Arial"/>
+          <w:sz w:val="24"/>
+          <w:szCs w:val="24"/>
+        </w:rPr>
+        <w:t>I have use</w:t>
+      </w:r>
+      <w:r>
+        <w:rPr>
+          <w:rFonts w:ascii="Arial" w:hAnsi="Arial" w:cs="Arial"/>
+          <w:sz w:val="24"/>
+          <w:szCs w:val="24"/>
+        </w:rPr>
+        <w:t>d logging and initial test data to work with and test out the project</w:t>
+      </w:r>
+    </w:p>
+    <w:p>
+      <w:pPr>
+        <w:spacing w:line="480" w:lineRule="auto"/>
+        <w:rPr>
+          <w:rFonts w:ascii="Arial Black" w:hAnsi="Arial Black" w:cs="Arial"/>
+          <w:b/>
+          <w:sz w:val="24"/>
+          <w:szCs w:val="24"/>
+          <w:u w:val="single"/>
+        </w:rPr>
+      </w:pPr>
+      <w:r>
+        <w:rPr>
+          <w:rFonts w:ascii="Arial Black" w:hAnsi="Arial Black" w:cs="Arial"/>
+          <w:b/>
+          <w:sz w:val="24"/>
+          <w:szCs w:val="24"/>
+          <w:u w:val="single"/>
+        </w:rPr>
+        <w:t>Other Resources:</w:t>
+      </w:r>
+    </w:p>
+    <w:p>
+      <w:pPr>
+        <w:spacing w:line="480" w:lineRule="auto"/>
+        <w:rPr>
+          <w:rFonts w:ascii="Arial" w:hAnsi="Arial" w:cs="Arial"/>
+          <w:sz w:val="24"/>
+          <w:szCs w:val="24"/>
+        </w:rPr>
+      </w:pPr>
+      <w:r>
+        <w:rPr>
+          <w:rFonts w:ascii="Arial" w:hAnsi="Arial" w:cs="Arial"/>
+          <w:sz w:val="24"/>
+          <w:szCs w:val="24"/>
+        </w:rPr>
+        <w:t>Link the websites</w:t>
+      </w:r>
     </w:p>
     <w:sectPr>
       <w:pgSz w:w="12240" w:h="15840"/>
@@ -289,6 +1270,819 @@
     </w:sectPr>
   </w:body>
 </w:document>
+</file>
+
+<file path=word/numbering.xml><?xml version="1.0" encoding="utf-8"?>
+<w:numbering xmlns:wpc="http://schemas.microsoft.com/office/word/2010/wordprocessingCanvas" xmlns:mc="http://schemas.openxmlformats.org/markup-compatibility/2006" xmlns:o="urn:schemas-microsoft-com:office:office" xmlns:r="http://schemas.openxmlformats.org/officeDocument/2006/relationships" xmlns:m="http://schemas.openxmlformats.org/officeDocument/2006/math" xmlns:v="urn:schemas-microsoft-com:vml" xmlns:wp14="http://schemas.microsoft.com/office/word/2010/wordprocessingDrawing" xmlns:wp="http://schemas.openxmlformats.org/drawingml/2006/wordprocessingDrawing" xmlns:w10="urn:schemas-microsoft-com:office:word" xmlns:w="http://schemas.openxmlformats.org/wordprocessingml/2006/main" xmlns:w14="http://schemas.microsoft.com/office/word/2010/wordml" xmlns:w15="http://schemas.microsoft.com/office/word/2012/wordml" xmlns:wpg="http://schemas.microsoft.com/office/word/2010/wordprocessingGroup" xmlns:wpi="http://schemas.microsoft.com/office/word/2010/wordprocessingInk" xmlns:wne="http://schemas.microsoft.com/office/word/2006/wordml" xmlns:wps="http://schemas.microsoft.com/office/word/2010/wordprocessingShape" mc:Ignorable="w14 w15 wp14">
+  <w:abstractNum w:abstractNumId="0" w15:restartNumberingAfterBreak="0">
+    <w:nsid w:val="155B0421"/>
+    <w:multiLevelType w:val="hybridMultilevel"/>
+    <w:tmpl w:val="971CBAEE"/>
+    <w:lvl w:ilvl="0" w:tplc="E3609488">
+      <w:numFmt w:val="bullet"/>
+      <w:lvlText w:val="-"/>
+      <w:lvlJc w:val="left"/>
+      <w:pPr>
+        <w:ind w:left="720" w:hanging="360"/>
+      </w:pPr>
+      <w:rPr>
+        <w:rFonts w:ascii="Calibri" w:eastAsiaTheme="minorHAnsi" w:hAnsi="Calibri" w:cstheme="minorBidi" w:hint="default"/>
+      </w:rPr>
+    </w:lvl>
+    <w:lvl w:ilvl="1" w:tplc="10090003" w:tentative="1">
+      <w:start w:val="1"/>
+      <w:numFmt w:val="bullet"/>
+      <w:lvlText w:val="o"/>
+      <w:lvlJc w:val="left"/>
+      <w:pPr>
+        <w:ind w:left="1440" w:hanging="360"/>
+      </w:pPr>
+      <w:rPr>
+        <w:rFonts w:ascii="Courier New" w:hAnsi="Courier New" w:cs="Courier New" w:hint="default"/>
+      </w:rPr>
+    </w:lvl>
+    <w:lvl w:ilvl="2" w:tplc="10090005" w:tentative="1">
+      <w:start w:val="1"/>
+      <w:numFmt w:val="bullet"/>
+      <w:lvlText w:val=""/>
+      <w:lvlJc w:val="left"/>
+      <w:pPr>
+        <w:ind w:left="2160" w:hanging="360"/>
+      </w:pPr>
+      <w:rPr>
+        <w:rFonts w:ascii="Wingdings" w:hAnsi="Wingdings" w:hint="default"/>
+      </w:rPr>
+    </w:lvl>
+    <w:lvl w:ilvl="3" w:tplc="10090001" w:tentative="1">
+      <w:start w:val="1"/>
+      <w:numFmt w:val="bullet"/>
+      <w:lvlText w:val=""/>
+      <w:lvlJc w:val="left"/>
+      <w:pPr>
+        <w:ind w:left="2880" w:hanging="360"/>
+      </w:pPr>
+      <w:rPr>
+        <w:rFonts w:ascii="Symbol" w:hAnsi="Symbol" w:hint="default"/>
+      </w:rPr>
+    </w:lvl>
+    <w:lvl w:ilvl="4" w:tplc="10090003" w:tentative="1">
+      <w:start w:val="1"/>
+      <w:numFmt w:val="bullet"/>
+      <w:lvlText w:val="o"/>
+      <w:lvlJc w:val="left"/>
+      <w:pPr>
+        <w:ind w:left="3600" w:hanging="360"/>
+      </w:pPr>
+      <w:rPr>
+        <w:rFonts w:ascii="Courier New" w:hAnsi="Courier New" w:cs="Courier New" w:hint="default"/>
+      </w:rPr>
+    </w:lvl>
+    <w:lvl w:ilvl="5" w:tplc="10090005" w:tentative="1">
+      <w:start w:val="1"/>
+      <w:numFmt w:val="bullet"/>
+      <w:lvlText w:val=""/>
+      <w:lvlJc w:val="left"/>
+      <w:pPr>
+        <w:ind w:left="4320" w:hanging="360"/>
+      </w:pPr>
+      <w:rPr>
+        <w:rFonts w:ascii="Wingdings" w:hAnsi="Wingdings" w:hint="default"/>
+      </w:rPr>
+    </w:lvl>
+    <w:lvl w:ilvl="6" w:tplc="10090001" w:tentative="1">
+      <w:start w:val="1"/>
+      <w:numFmt w:val="bullet"/>
+      <w:lvlText w:val=""/>
+      <w:lvlJc w:val="left"/>
+      <w:pPr>
+        <w:ind w:left="5040" w:hanging="360"/>
+      </w:pPr>
+      <w:rPr>
+        <w:rFonts w:ascii="Symbol" w:hAnsi="Symbol" w:hint="default"/>
+      </w:rPr>
+    </w:lvl>
+    <w:lvl w:ilvl="7" w:tplc="10090003" w:tentative="1">
+      <w:start w:val="1"/>
+      <w:numFmt w:val="bullet"/>
+      <w:lvlText w:val="o"/>
+      <w:lvlJc w:val="left"/>
+      <w:pPr>
+        <w:ind w:left="5760" w:hanging="360"/>
+      </w:pPr>
+      <w:rPr>
+        <w:rFonts w:ascii="Courier New" w:hAnsi="Courier New" w:cs="Courier New" w:hint="default"/>
+      </w:rPr>
+    </w:lvl>
+    <w:lvl w:ilvl="8" w:tplc="10090005" w:tentative="1">
+      <w:start w:val="1"/>
+      <w:numFmt w:val="bullet"/>
+      <w:lvlText w:val=""/>
+      <w:lvlJc w:val="left"/>
+      <w:pPr>
+        <w:ind w:left="6480" w:hanging="360"/>
+      </w:pPr>
+      <w:rPr>
+        <w:rFonts w:ascii="Wingdings" w:hAnsi="Wingdings" w:hint="default"/>
+      </w:rPr>
+    </w:lvl>
+  </w:abstractNum>
+  <w:abstractNum w:abstractNumId="1" w15:restartNumberingAfterBreak="0">
+    <w:nsid w:val="15E40F70"/>
+    <w:multiLevelType w:val="hybridMultilevel"/>
+    <w:tmpl w:val="BD82B014"/>
+    <w:lvl w:ilvl="0" w:tplc="10090001">
+      <w:start w:val="1"/>
+      <w:numFmt w:val="bullet"/>
+      <w:lvlText w:val=""/>
+      <w:lvlJc w:val="left"/>
+      <w:pPr>
+        <w:ind w:left="720" w:hanging="360"/>
+      </w:pPr>
+      <w:rPr>
+        <w:rFonts w:ascii="Symbol" w:hAnsi="Symbol" w:hint="default"/>
+      </w:rPr>
+    </w:lvl>
+    <w:lvl w:ilvl="1" w:tplc="10090003" w:tentative="1">
+      <w:start w:val="1"/>
+      <w:numFmt w:val="bullet"/>
+      <w:lvlText w:val="o"/>
+      <w:lvlJc w:val="left"/>
+      <w:pPr>
+        <w:ind w:left="1440" w:hanging="360"/>
+      </w:pPr>
+      <w:rPr>
+        <w:rFonts w:ascii="Courier New" w:hAnsi="Courier New" w:cs="Courier New" w:hint="default"/>
+      </w:rPr>
+    </w:lvl>
+    <w:lvl w:ilvl="2" w:tplc="10090005" w:tentative="1">
+      <w:start w:val="1"/>
+      <w:numFmt w:val="bullet"/>
+      <w:lvlText w:val=""/>
+      <w:lvlJc w:val="left"/>
+      <w:pPr>
+        <w:ind w:left="2160" w:hanging="360"/>
+      </w:pPr>
+      <w:rPr>
+        <w:rFonts w:ascii="Wingdings" w:hAnsi="Wingdings" w:hint="default"/>
+      </w:rPr>
+    </w:lvl>
+    <w:lvl w:ilvl="3" w:tplc="10090001" w:tentative="1">
+      <w:start w:val="1"/>
+      <w:numFmt w:val="bullet"/>
+      <w:lvlText w:val=""/>
+      <w:lvlJc w:val="left"/>
+      <w:pPr>
+        <w:ind w:left="2880" w:hanging="360"/>
+      </w:pPr>
+      <w:rPr>
+        <w:rFonts w:ascii="Symbol" w:hAnsi="Symbol" w:hint="default"/>
+      </w:rPr>
+    </w:lvl>
+    <w:lvl w:ilvl="4" w:tplc="10090003" w:tentative="1">
+      <w:start w:val="1"/>
+      <w:numFmt w:val="bullet"/>
+      <w:lvlText w:val="o"/>
+      <w:lvlJc w:val="left"/>
+      <w:pPr>
+        <w:ind w:left="3600" w:hanging="360"/>
+      </w:pPr>
+      <w:rPr>
+        <w:rFonts w:ascii="Courier New" w:hAnsi="Courier New" w:cs="Courier New" w:hint="default"/>
+      </w:rPr>
+    </w:lvl>
+    <w:lvl w:ilvl="5" w:tplc="10090005" w:tentative="1">
+      <w:start w:val="1"/>
+      <w:numFmt w:val="bullet"/>
+      <w:lvlText w:val=""/>
+      <w:lvlJc w:val="left"/>
+      <w:pPr>
+        <w:ind w:left="4320" w:hanging="360"/>
+      </w:pPr>
+      <w:rPr>
+        <w:rFonts w:ascii="Wingdings" w:hAnsi="Wingdings" w:hint="default"/>
+      </w:rPr>
+    </w:lvl>
+    <w:lvl w:ilvl="6" w:tplc="10090001" w:tentative="1">
+      <w:start w:val="1"/>
+      <w:numFmt w:val="bullet"/>
+      <w:lvlText w:val=""/>
+      <w:lvlJc w:val="left"/>
+      <w:pPr>
+        <w:ind w:left="5040" w:hanging="360"/>
+      </w:pPr>
+      <w:rPr>
+        <w:rFonts w:ascii="Symbol" w:hAnsi="Symbol" w:hint="default"/>
+      </w:rPr>
+    </w:lvl>
+    <w:lvl w:ilvl="7" w:tplc="10090003" w:tentative="1">
+      <w:start w:val="1"/>
+      <w:numFmt w:val="bullet"/>
+      <w:lvlText w:val="o"/>
+      <w:lvlJc w:val="left"/>
+      <w:pPr>
+        <w:ind w:left="5760" w:hanging="360"/>
+      </w:pPr>
+      <w:rPr>
+        <w:rFonts w:ascii="Courier New" w:hAnsi="Courier New" w:cs="Courier New" w:hint="default"/>
+      </w:rPr>
+    </w:lvl>
+    <w:lvl w:ilvl="8" w:tplc="10090005" w:tentative="1">
+      <w:start w:val="1"/>
+      <w:numFmt w:val="bullet"/>
+      <w:lvlText w:val=""/>
+      <w:lvlJc w:val="left"/>
+      <w:pPr>
+        <w:ind w:left="6480" w:hanging="360"/>
+      </w:pPr>
+      <w:rPr>
+        <w:rFonts w:ascii="Wingdings" w:hAnsi="Wingdings" w:hint="default"/>
+      </w:rPr>
+    </w:lvl>
+  </w:abstractNum>
+  <w:abstractNum w:abstractNumId="2" w15:restartNumberingAfterBreak="0">
+    <w:nsid w:val="2B325877"/>
+    <w:multiLevelType w:val="hybridMultilevel"/>
+    <w:tmpl w:val="2A7055CA"/>
+    <w:lvl w:ilvl="0" w:tplc="10090001">
+      <w:start w:val="1"/>
+      <w:numFmt w:val="bullet"/>
+      <w:lvlText w:val=""/>
+      <w:lvlJc w:val="left"/>
+      <w:pPr>
+        <w:ind w:left="720" w:hanging="360"/>
+      </w:pPr>
+      <w:rPr>
+        <w:rFonts w:ascii="Symbol" w:hAnsi="Symbol" w:hint="default"/>
+      </w:rPr>
+    </w:lvl>
+    <w:lvl w:ilvl="1" w:tplc="10090003" w:tentative="1">
+      <w:start w:val="1"/>
+      <w:numFmt w:val="bullet"/>
+      <w:lvlText w:val="o"/>
+      <w:lvlJc w:val="left"/>
+      <w:pPr>
+        <w:ind w:left="1440" w:hanging="360"/>
+      </w:pPr>
+      <w:rPr>
+        <w:rFonts w:ascii="Courier New" w:hAnsi="Courier New" w:cs="Courier New" w:hint="default"/>
+      </w:rPr>
+    </w:lvl>
+    <w:lvl w:ilvl="2" w:tplc="10090005" w:tentative="1">
+      <w:start w:val="1"/>
+      <w:numFmt w:val="bullet"/>
+      <w:lvlText w:val=""/>
+      <w:lvlJc w:val="left"/>
+      <w:pPr>
+        <w:ind w:left="2160" w:hanging="360"/>
+      </w:pPr>
+      <w:rPr>
+        <w:rFonts w:ascii="Wingdings" w:hAnsi="Wingdings" w:hint="default"/>
+      </w:rPr>
+    </w:lvl>
+    <w:lvl w:ilvl="3" w:tplc="10090001" w:tentative="1">
+      <w:start w:val="1"/>
+      <w:numFmt w:val="bullet"/>
+      <w:lvlText w:val=""/>
+      <w:lvlJc w:val="left"/>
+      <w:pPr>
+        <w:ind w:left="2880" w:hanging="360"/>
+      </w:pPr>
+      <w:rPr>
+        <w:rFonts w:ascii="Symbol" w:hAnsi="Symbol" w:hint="default"/>
+      </w:rPr>
+    </w:lvl>
+    <w:lvl w:ilvl="4" w:tplc="10090003" w:tentative="1">
+      <w:start w:val="1"/>
+      <w:numFmt w:val="bullet"/>
+      <w:lvlText w:val="o"/>
+      <w:lvlJc w:val="left"/>
+      <w:pPr>
+        <w:ind w:left="3600" w:hanging="360"/>
+      </w:pPr>
+      <w:rPr>
+        <w:rFonts w:ascii="Courier New" w:hAnsi="Courier New" w:cs="Courier New" w:hint="default"/>
+      </w:rPr>
+    </w:lvl>
+    <w:lvl w:ilvl="5" w:tplc="10090005" w:tentative="1">
+      <w:start w:val="1"/>
+      <w:numFmt w:val="bullet"/>
+      <w:lvlText w:val=""/>
+      <w:lvlJc w:val="left"/>
+      <w:pPr>
+        <w:ind w:left="4320" w:hanging="360"/>
+      </w:pPr>
+      <w:rPr>
+        <w:rFonts w:ascii="Wingdings" w:hAnsi="Wingdings" w:hint="default"/>
+      </w:rPr>
+    </w:lvl>
+    <w:lvl w:ilvl="6" w:tplc="10090001" w:tentative="1">
+      <w:start w:val="1"/>
+      <w:numFmt w:val="bullet"/>
+      <w:lvlText w:val=""/>
+      <w:lvlJc w:val="left"/>
+      <w:pPr>
+        <w:ind w:left="5040" w:hanging="360"/>
+      </w:pPr>
+      <w:rPr>
+        <w:rFonts w:ascii="Symbol" w:hAnsi="Symbol" w:hint="default"/>
+      </w:rPr>
+    </w:lvl>
+    <w:lvl w:ilvl="7" w:tplc="10090003" w:tentative="1">
+      <w:start w:val="1"/>
+      <w:numFmt w:val="bullet"/>
+      <w:lvlText w:val="o"/>
+      <w:lvlJc w:val="left"/>
+      <w:pPr>
+        <w:ind w:left="5760" w:hanging="360"/>
+      </w:pPr>
+      <w:rPr>
+        <w:rFonts w:ascii="Courier New" w:hAnsi="Courier New" w:cs="Courier New" w:hint="default"/>
+      </w:rPr>
+    </w:lvl>
+    <w:lvl w:ilvl="8" w:tplc="10090005" w:tentative="1">
+      <w:start w:val="1"/>
+      <w:numFmt w:val="bullet"/>
+      <w:lvlText w:val=""/>
+      <w:lvlJc w:val="left"/>
+      <w:pPr>
+        <w:ind w:left="6480" w:hanging="360"/>
+      </w:pPr>
+      <w:rPr>
+        <w:rFonts w:ascii="Wingdings" w:hAnsi="Wingdings" w:hint="default"/>
+      </w:rPr>
+    </w:lvl>
+  </w:abstractNum>
+  <w:abstractNum w:abstractNumId="3" w15:restartNumberingAfterBreak="0">
+    <w:nsid w:val="2BF93BF2"/>
+    <w:multiLevelType w:val="hybridMultilevel"/>
+    <w:tmpl w:val="EC7C0BCA"/>
+    <w:lvl w:ilvl="0" w:tplc="E3609488">
+      <w:numFmt w:val="bullet"/>
+      <w:lvlText w:val="-"/>
+      <w:lvlJc w:val="left"/>
+      <w:pPr>
+        <w:ind w:left="1080" w:hanging="360"/>
+      </w:pPr>
+      <w:rPr>
+        <w:rFonts w:ascii="Calibri" w:eastAsiaTheme="minorHAnsi" w:hAnsi="Calibri" w:cstheme="minorBidi" w:hint="default"/>
+      </w:rPr>
+    </w:lvl>
+    <w:lvl w:ilvl="1" w:tplc="10090003" w:tentative="1">
+      <w:start w:val="1"/>
+      <w:numFmt w:val="bullet"/>
+      <w:lvlText w:val="o"/>
+      <w:lvlJc w:val="left"/>
+      <w:pPr>
+        <w:ind w:left="1800" w:hanging="360"/>
+      </w:pPr>
+      <w:rPr>
+        <w:rFonts w:ascii="Courier New" w:hAnsi="Courier New" w:cs="Courier New" w:hint="default"/>
+      </w:rPr>
+    </w:lvl>
+    <w:lvl w:ilvl="2" w:tplc="10090005" w:tentative="1">
+      <w:start w:val="1"/>
+      <w:numFmt w:val="bullet"/>
+      <w:lvlText w:val=""/>
+      <w:lvlJc w:val="left"/>
+      <w:pPr>
+        <w:ind w:left="2520" w:hanging="360"/>
+      </w:pPr>
+      <w:rPr>
+        <w:rFonts w:ascii="Wingdings" w:hAnsi="Wingdings" w:hint="default"/>
+      </w:rPr>
+    </w:lvl>
+    <w:lvl w:ilvl="3" w:tplc="10090001" w:tentative="1">
+      <w:start w:val="1"/>
+      <w:numFmt w:val="bullet"/>
+      <w:lvlText w:val=""/>
+      <w:lvlJc w:val="left"/>
+      <w:pPr>
+        <w:ind w:left="3240" w:hanging="360"/>
+      </w:pPr>
+      <w:rPr>
+        <w:rFonts w:ascii="Symbol" w:hAnsi="Symbol" w:hint="default"/>
+      </w:rPr>
+    </w:lvl>
+    <w:lvl w:ilvl="4" w:tplc="10090003" w:tentative="1">
+      <w:start w:val="1"/>
+      <w:numFmt w:val="bullet"/>
+      <w:lvlText w:val="o"/>
+      <w:lvlJc w:val="left"/>
+      <w:pPr>
+        <w:ind w:left="3960" w:hanging="360"/>
+      </w:pPr>
+      <w:rPr>
+        <w:rFonts w:ascii="Courier New" w:hAnsi="Courier New" w:cs="Courier New" w:hint="default"/>
+      </w:rPr>
+    </w:lvl>
+    <w:lvl w:ilvl="5" w:tplc="10090005" w:tentative="1">
+      <w:start w:val="1"/>
+      <w:numFmt w:val="bullet"/>
+      <w:lvlText w:val=""/>
+      <w:lvlJc w:val="left"/>
+      <w:pPr>
+        <w:ind w:left="4680" w:hanging="360"/>
+      </w:pPr>
+      <w:rPr>
+        <w:rFonts w:ascii="Wingdings" w:hAnsi="Wingdings" w:hint="default"/>
+      </w:rPr>
+    </w:lvl>
+    <w:lvl w:ilvl="6" w:tplc="10090001" w:tentative="1">
+      <w:start w:val="1"/>
+      <w:numFmt w:val="bullet"/>
+      <w:lvlText w:val=""/>
+      <w:lvlJc w:val="left"/>
+      <w:pPr>
+        <w:ind w:left="5400" w:hanging="360"/>
+      </w:pPr>
+      <w:rPr>
+        <w:rFonts w:ascii="Symbol" w:hAnsi="Symbol" w:hint="default"/>
+      </w:rPr>
+    </w:lvl>
+    <w:lvl w:ilvl="7" w:tplc="10090003" w:tentative="1">
+      <w:start w:val="1"/>
+      <w:numFmt w:val="bullet"/>
+      <w:lvlText w:val="o"/>
+      <w:lvlJc w:val="left"/>
+      <w:pPr>
+        <w:ind w:left="6120" w:hanging="360"/>
+      </w:pPr>
+      <w:rPr>
+        <w:rFonts w:ascii="Courier New" w:hAnsi="Courier New" w:cs="Courier New" w:hint="default"/>
+      </w:rPr>
+    </w:lvl>
+    <w:lvl w:ilvl="8" w:tplc="10090005" w:tentative="1">
+      <w:start w:val="1"/>
+      <w:numFmt w:val="bullet"/>
+      <w:lvlText w:val=""/>
+      <w:lvlJc w:val="left"/>
+      <w:pPr>
+        <w:ind w:left="6840" w:hanging="360"/>
+      </w:pPr>
+      <w:rPr>
+        <w:rFonts w:ascii="Wingdings" w:hAnsi="Wingdings" w:hint="default"/>
+      </w:rPr>
+    </w:lvl>
+  </w:abstractNum>
+  <w:abstractNum w:abstractNumId="4" w15:restartNumberingAfterBreak="0">
+    <w:nsid w:val="34915C22"/>
+    <w:multiLevelType w:val="hybridMultilevel"/>
+    <w:tmpl w:val="8DAA1A80"/>
+    <w:lvl w:ilvl="0" w:tplc="10090001">
+      <w:start w:val="1"/>
+      <w:numFmt w:val="bullet"/>
+      <w:lvlText w:val=""/>
+      <w:lvlJc w:val="left"/>
+      <w:pPr>
+        <w:ind w:left="1080" w:hanging="360"/>
+      </w:pPr>
+      <w:rPr>
+        <w:rFonts w:ascii="Symbol" w:hAnsi="Symbol" w:hint="default"/>
+      </w:rPr>
+    </w:lvl>
+    <w:lvl w:ilvl="1" w:tplc="10090003" w:tentative="1">
+      <w:start w:val="1"/>
+      <w:numFmt w:val="bullet"/>
+      <w:lvlText w:val="o"/>
+      <w:lvlJc w:val="left"/>
+      <w:pPr>
+        <w:ind w:left="1800" w:hanging="360"/>
+      </w:pPr>
+      <w:rPr>
+        <w:rFonts w:ascii="Courier New" w:hAnsi="Courier New" w:cs="Courier New" w:hint="default"/>
+      </w:rPr>
+    </w:lvl>
+    <w:lvl w:ilvl="2" w:tplc="10090005" w:tentative="1">
+      <w:start w:val="1"/>
+      <w:numFmt w:val="bullet"/>
+      <w:lvlText w:val=""/>
+      <w:lvlJc w:val="left"/>
+      <w:pPr>
+        <w:ind w:left="2520" w:hanging="360"/>
+      </w:pPr>
+      <w:rPr>
+        <w:rFonts w:ascii="Wingdings" w:hAnsi="Wingdings" w:hint="default"/>
+      </w:rPr>
+    </w:lvl>
+    <w:lvl w:ilvl="3" w:tplc="10090001" w:tentative="1">
+      <w:start w:val="1"/>
+      <w:numFmt w:val="bullet"/>
+      <w:lvlText w:val=""/>
+      <w:lvlJc w:val="left"/>
+      <w:pPr>
+        <w:ind w:left="3240" w:hanging="360"/>
+      </w:pPr>
+      <w:rPr>
+        <w:rFonts w:ascii="Symbol" w:hAnsi="Symbol" w:hint="default"/>
+      </w:rPr>
+    </w:lvl>
+    <w:lvl w:ilvl="4" w:tplc="10090003" w:tentative="1">
+      <w:start w:val="1"/>
+      <w:numFmt w:val="bullet"/>
+      <w:lvlText w:val="o"/>
+      <w:lvlJc w:val="left"/>
+      <w:pPr>
+        <w:ind w:left="3960" w:hanging="360"/>
+      </w:pPr>
+      <w:rPr>
+        <w:rFonts w:ascii="Courier New" w:hAnsi="Courier New" w:cs="Courier New" w:hint="default"/>
+      </w:rPr>
+    </w:lvl>
+    <w:lvl w:ilvl="5" w:tplc="10090005" w:tentative="1">
+      <w:start w:val="1"/>
+      <w:numFmt w:val="bullet"/>
+      <w:lvlText w:val=""/>
+      <w:lvlJc w:val="left"/>
+      <w:pPr>
+        <w:ind w:left="4680" w:hanging="360"/>
+      </w:pPr>
+      <w:rPr>
+        <w:rFonts w:ascii="Wingdings" w:hAnsi="Wingdings" w:hint="default"/>
+      </w:rPr>
+    </w:lvl>
+    <w:lvl w:ilvl="6" w:tplc="10090001" w:tentative="1">
+      <w:start w:val="1"/>
+      <w:numFmt w:val="bullet"/>
+      <w:lvlText w:val=""/>
+      <w:lvlJc w:val="left"/>
+      <w:pPr>
+        <w:ind w:left="5400" w:hanging="360"/>
+      </w:pPr>
+      <w:rPr>
+        <w:rFonts w:ascii="Symbol" w:hAnsi="Symbol" w:hint="default"/>
+      </w:rPr>
+    </w:lvl>
+    <w:lvl w:ilvl="7" w:tplc="10090003" w:tentative="1">
+      <w:start w:val="1"/>
+      <w:numFmt w:val="bullet"/>
+      <w:lvlText w:val="o"/>
+      <w:lvlJc w:val="left"/>
+      <w:pPr>
+        <w:ind w:left="6120" w:hanging="360"/>
+      </w:pPr>
+      <w:rPr>
+        <w:rFonts w:ascii="Courier New" w:hAnsi="Courier New" w:cs="Courier New" w:hint="default"/>
+      </w:rPr>
+    </w:lvl>
+    <w:lvl w:ilvl="8" w:tplc="10090005" w:tentative="1">
+      <w:start w:val="1"/>
+      <w:numFmt w:val="bullet"/>
+      <w:lvlText w:val=""/>
+      <w:lvlJc w:val="left"/>
+      <w:pPr>
+        <w:ind w:left="6840" w:hanging="360"/>
+      </w:pPr>
+      <w:rPr>
+        <w:rFonts w:ascii="Wingdings" w:hAnsi="Wingdings" w:hint="default"/>
+      </w:rPr>
+    </w:lvl>
+  </w:abstractNum>
+  <w:abstractNum w:abstractNumId="5" w15:restartNumberingAfterBreak="0">
+    <w:nsid w:val="56833598"/>
+    <w:multiLevelType w:val="hybridMultilevel"/>
+    <w:tmpl w:val="76982CAC"/>
+    <w:lvl w:ilvl="0" w:tplc="E3609488">
+      <w:numFmt w:val="bullet"/>
+      <w:lvlText w:val="-"/>
+      <w:lvlJc w:val="left"/>
+      <w:pPr>
+        <w:ind w:left="720" w:hanging="360"/>
+      </w:pPr>
+      <w:rPr>
+        <w:rFonts w:ascii="Calibri" w:eastAsiaTheme="minorHAnsi" w:hAnsi="Calibri" w:cstheme="minorBidi" w:hint="default"/>
+      </w:rPr>
+    </w:lvl>
+    <w:lvl w:ilvl="1" w:tplc="10090003" w:tentative="1">
+      <w:start w:val="1"/>
+      <w:numFmt w:val="bullet"/>
+      <w:lvlText w:val="o"/>
+      <w:lvlJc w:val="left"/>
+      <w:pPr>
+        <w:ind w:left="1440" w:hanging="360"/>
+      </w:pPr>
+      <w:rPr>
+        <w:rFonts w:ascii="Courier New" w:hAnsi="Courier New" w:cs="Courier New" w:hint="default"/>
+      </w:rPr>
+    </w:lvl>
+    <w:lvl w:ilvl="2" w:tplc="10090005" w:tentative="1">
+      <w:start w:val="1"/>
+      <w:numFmt w:val="bullet"/>
+      <w:lvlText w:val=""/>
+      <w:lvlJc w:val="left"/>
+      <w:pPr>
+        <w:ind w:left="2160" w:hanging="360"/>
+      </w:pPr>
+      <w:rPr>
+        <w:rFonts w:ascii="Wingdings" w:hAnsi="Wingdings" w:hint="default"/>
+      </w:rPr>
+    </w:lvl>
+    <w:lvl w:ilvl="3" w:tplc="10090001" w:tentative="1">
+      <w:start w:val="1"/>
+      <w:numFmt w:val="bullet"/>
+      <w:lvlText w:val=""/>
+      <w:lvlJc w:val="left"/>
+      <w:pPr>
+        <w:ind w:left="2880" w:hanging="360"/>
+      </w:pPr>
+      <w:rPr>
+        <w:rFonts w:ascii="Symbol" w:hAnsi="Symbol" w:hint="default"/>
+      </w:rPr>
+    </w:lvl>
+    <w:lvl w:ilvl="4" w:tplc="10090003" w:tentative="1">
+      <w:start w:val="1"/>
+      <w:numFmt w:val="bullet"/>
+      <w:lvlText w:val="o"/>
+      <w:lvlJc w:val="left"/>
+      <w:pPr>
+        <w:ind w:left="3600" w:hanging="360"/>
+      </w:pPr>
+      <w:rPr>
+        <w:rFonts w:ascii="Courier New" w:hAnsi="Courier New" w:cs="Courier New" w:hint="default"/>
+      </w:rPr>
+    </w:lvl>
+    <w:lvl w:ilvl="5" w:tplc="10090005" w:tentative="1">
+      <w:start w:val="1"/>
+      <w:numFmt w:val="bullet"/>
+      <w:lvlText w:val=""/>
+      <w:lvlJc w:val="left"/>
+      <w:pPr>
+        <w:ind w:left="4320" w:hanging="360"/>
+      </w:pPr>
+      <w:rPr>
+        <w:rFonts w:ascii="Wingdings" w:hAnsi="Wingdings" w:hint="default"/>
+      </w:rPr>
+    </w:lvl>
+    <w:lvl w:ilvl="6" w:tplc="10090001" w:tentative="1">
+      <w:start w:val="1"/>
+      <w:numFmt w:val="bullet"/>
+      <w:lvlText w:val=""/>
+      <w:lvlJc w:val="left"/>
+      <w:pPr>
+        <w:ind w:left="5040" w:hanging="360"/>
+      </w:pPr>
+      <w:rPr>
+        <w:rFonts w:ascii="Symbol" w:hAnsi="Symbol" w:hint="default"/>
+      </w:rPr>
+    </w:lvl>
+    <w:lvl w:ilvl="7" w:tplc="10090003" w:tentative="1">
+      <w:start w:val="1"/>
+      <w:numFmt w:val="bullet"/>
+      <w:lvlText w:val="o"/>
+      <w:lvlJc w:val="left"/>
+      <w:pPr>
+        <w:ind w:left="5760" w:hanging="360"/>
+      </w:pPr>
+      <w:rPr>
+        <w:rFonts w:ascii="Courier New" w:hAnsi="Courier New" w:cs="Courier New" w:hint="default"/>
+      </w:rPr>
+    </w:lvl>
+    <w:lvl w:ilvl="8" w:tplc="10090005" w:tentative="1">
+      <w:start w:val="1"/>
+      <w:numFmt w:val="bullet"/>
+      <w:lvlText w:val=""/>
+      <w:lvlJc w:val="left"/>
+      <w:pPr>
+        <w:ind w:left="6480" w:hanging="360"/>
+      </w:pPr>
+      <w:rPr>
+        <w:rFonts w:ascii="Wingdings" w:hAnsi="Wingdings" w:hint="default"/>
+      </w:rPr>
+    </w:lvl>
+  </w:abstractNum>
+  <w:abstractNum w:abstractNumId="6" w15:restartNumberingAfterBreak="0">
+    <w:nsid w:val="63046237"/>
+    <w:multiLevelType w:val="hybridMultilevel"/>
+    <w:tmpl w:val="9B76AE6C"/>
+    <w:lvl w:ilvl="0" w:tplc="3C3075CC">
+      <w:numFmt w:val="bullet"/>
+      <w:lvlText w:val="-"/>
+      <w:lvlJc w:val="left"/>
+      <w:pPr>
+        <w:ind w:left="720" w:hanging="360"/>
+      </w:pPr>
+      <w:rPr>
+        <w:rFonts w:ascii="Calibri" w:eastAsiaTheme="minorHAnsi" w:hAnsi="Calibri" w:cstheme="minorBidi" w:hint="default"/>
+      </w:rPr>
+    </w:lvl>
+    <w:lvl w:ilvl="1" w:tplc="10090003" w:tentative="1">
+      <w:start w:val="1"/>
+      <w:numFmt w:val="bullet"/>
+      <w:lvlText w:val="o"/>
+      <w:lvlJc w:val="left"/>
+      <w:pPr>
+        <w:ind w:left="1440" w:hanging="360"/>
+      </w:pPr>
+      <w:rPr>
+        <w:rFonts w:ascii="Courier New" w:hAnsi="Courier New" w:cs="Courier New" w:hint="default"/>
+      </w:rPr>
+    </w:lvl>
+    <w:lvl w:ilvl="2" w:tplc="10090005" w:tentative="1">
+      <w:start w:val="1"/>
+      <w:numFmt w:val="bullet"/>
+      <w:lvlText w:val=""/>
+      <w:lvlJc w:val="left"/>
+      <w:pPr>
+        <w:ind w:left="2160" w:hanging="360"/>
+      </w:pPr>
+      <w:rPr>
+        <w:rFonts w:ascii="Wingdings" w:hAnsi="Wingdings" w:hint="default"/>
+      </w:rPr>
+    </w:lvl>
+    <w:lvl w:ilvl="3" w:tplc="10090001" w:tentative="1">
+      <w:start w:val="1"/>
+      <w:numFmt w:val="bullet"/>
+      <w:lvlText w:val=""/>
+      <w:lvlJc w:val="left"/>
+      <w:pPr>
+        <w:ind w:left="2880" w:hanging="360"/>
+      </w:pPr>
+      <w:rPr>
+        <w:rFonts w:ascii="Symbol" w:hAnsi="Symbol" w:hint="default"/>
+      </w:rPr>
+    </w:lvl>
+    <w:lvl w:ilvl="4" w:tplc="10090003" w:tentative="1">
+      <w:start w:val="1"/>
+      <w:numFmt w:val="bullet"/>
+      <w:lvlText w:val="o"/>
+      <w:lvlJc w:val="left"/>
+      <w:pPr>
+        <w:ind w:left="3600" w:hanging="360"/>
+      </w:pPr>
+      <w:rPr>
+        <w:rFonts w:ascii="Courier New" w:hAnsi="Courier New" w:cs="Courier New" w:hint="default"/>
+      </w:rPr>
+    </w:lvl>
+    <w:lvl w:ilvl="5" w:tplc="10090005" w:tentative="1">
+      <w:start w:val="1"/>
+      <w:numFmt w:val="bullet"/>
+      <w:lvlText w:val=""/>
+      <w:lvlJc w:val="left"/>
+      <w:pPr>
+        <w:ind w:left="4320" w:hanging="360"/>
+      </w:pPr>
+      <w:rPr>
+        <w:rFonts w:ascii="Wingdings" w:hAnsi="Wingdings" w:hint="default"/>
+      </w:rPr>
+    </w:lvl>
+    <w:lvl w:ilvl="6" w:tplc="10090001" w:tentative="1">
+      <w:start w:val="1"/>
+      <w:numFmt w:val="bullet"/>
+      <w:lvlText w:val=""/>
+      <w:lvlJc w:val="left"/>
+      <w:pPr>
+        <w:ind w:left="5040" w:hanging="360"/>
+      </w:pPr>
+      <w:rPr>
+        <w:rFonts w:ascii="Symbol" w:hAnsi="Symbol" w:hint="default"/>
+      </w:rPr>
+    </w:lvl>
+    <w:lvl w:ilvl="7" w:tplc="10090003" w:tentative="1">
+      <w:start w:val="1"/>
+      <w:numFmt w:val="bullet"/>
+      <w:lvlText w:val="o"/>
+      <w:lvlJc w:val="left"/>
+      <w:pPr>
+        <w:ind w:left="5760" w:hanging="360"/>
+      </w:pPr>
+      <w:rPr>
+        <w:rFonts w:ascii="Courier New" w:hAnsi="Courier New" w:cs="Courier New" w:hint="default"/>
+      </w:rPr>
+    </w:lvl>
+    <w:lvl w:ilvl="8" w:tplc="10090005" w:tentative="1">
+      <w:start w:val="1"/>
+      <w:numFmt w:val="bullet"/>
+      <w:lvlText w:val=""/>
+      <w:lvlJc w:val="left"/>
+      <w:pPr>
+        <w:ind w:left="6480" w:hanging="360"/>
+      </w:pPr>
+      <w:rPr>
+        <w:rFonts w:ascii="Wingdings" w:hAnsi="Wingdings" w:hint="default"/>
+      </w:rPr>
+    </w:lvl>
+  </w:abstractNum>
+  <w:num w:numId="1">
+    <w:abstractNumId w:val="6"/>
+  </w:num>
+  <w:num w:numId="2">
+    <w:abstractNumId w:val="0"/>
+  </w:num>
+  <w:num w:numId="3">
+    <w:abstractNumId w:val="5"/>
+  </w:num>
+  <w:num w:numId="4">
+    <w:abstractNumId w:val="3"/>
+  </w:num>
+  <w:num w:numId="5">
+    <w:abstractNumId w:val="4"/>
+  </w:num>
+  <w:num w:numId="6">
+    <w:abstractNumId w:val="2"/>
+  </w:num>
+  <w:num w:numId="7">
+    <w:abstractNumId w:val="1"/>
+  </w:num>
+</w:numbering>
 </file>
 
 <file path=word/styles.xml><?xml version="1.0" encoding="utf-8"?>
@@ -712,6 +2506,36 @@
     <w:semiHidden/>
     <w:unhideWhenUsed/>
   </w:style>
+  <w:style w:type="table" w:styleId="TableGrid">
+    <w:name w:val="Table Grid"/>
+    <w:basedOn w:val="TableNormal"/>
+    <w:uiPriority w:val="39"/>
+    <w:rsid w:val="00027391"/>
+    <w:pPr>
+      <w:spacing w:after="0" w:line="240" w:lineRule="auto"/>
+    </w:pPr>
+    <w:tblPr>
+      <w:tblBorders>
+        <w:top w:val="single" w:sz="4" w:space="0" w:color="auto"/>
+        <w:left w:val="single" w:sz="4" w:space="0" w:color="auto"/>
+        <w:bottom w:val="single" w:sz="4" w:space="0" w:color="auto"/>
+        <w:right w:val="single" w:sz="4" w:space="0" w:color="auto"/>
+        <w:insideH w:val="single" w:sz="4" w:space="0" w:color="auto"/>
+        <w:insideV w:val="single" w:sz="4" w:space="0" w:color="auto"/>
+      </w:tblBorders>
+    </w:tblPr>
+  </w:style>
+  <w:style w:type="paragraph" w:styleId="ListParagraph">
+    <w:name w:val="List Paragraph"/>
+    <w:basedOn w:val="Normal"/>
+    <w:uiPriority w:val="34"/>
+    <w:qFormat/>
+    <w:rsid w:val="00D41CB9"/>
+    <w:pPr>
+      <w:ind w:left="720"/>
+      <w:contextualSpacing/>
+    </w:pPr>
+  </w:style>
 </w:styles>
 </file>
 

</xml_diff>